<commit_message>
Adicionando a baseline do dia 13-09-2013
</commit_message>
<xml_diff>
--- a/Artefatos_de_Projeto/Gerencia_de_Configuracao/CONTPATRI_GCO_PLGC_plano_gerencia_configuracao_1.0.docx
+++ b/Artefatos_de_Projeto/Gerencia_de_Configuracao/CONTPATRI_GCO_PLGC_plano_gerencia_configuracao_1.0.docx
@@ -9,6 +9,8 @@
           <w:sz w:val="32"/>
         </w:rPr>
       </w:pPr>
+      <w:bookmarkStart w:id="0" w:name="_GoBack"/>
+      <w:bookmarkEnd w:id="0"/>
     </w:p>
     <w:p>
       <w:pPr>
@@ -744,12 +746,6 @@
     </w:p>
     <w:sdt>
       <w:sdtPr>
-        <w:rPr>
-          <w:rFonts w:asciiTheme="minorHAnsi" w:eastAsiaTheme="minorEastAsia" w:hAnsiTheme="minorHAnsi" w:cstheme="minorBidi"/>
-          <w:color w:val="auto"/>
-          <w:sz w:val="21"/>
-          <w:szCs w:val="21"/>
-        </w:rPr>
         <w:id w:val="-1810087211"/>
         <w:docPartObj>
           <w:docPartGallery w:val="Table of Contents"/>
@@ -758,8 +754,12 @@
       </w:sdtPr>
       <w:sdtEndPr>
         <w:rPr>
+          <w:rFonts w:asciiTheme="minorHAnsi" w:eastAsiaTheme="minorEastAsia" w:hAnsiTheme="minorHAnsi" w:cstheme="minorBidi"/>
           <w:b/>
           <w:bCs/>
+          <w:color w:val="auto"/>
+          <w:sz w:val="21"/>
+          <w:szCs w:val="21"/>
         </w:rPr>
       </w:sdtEndPr>
       <w:sdtContent>
@@ -2798,7 +2798,7 @@
           <w:b/>
         </w:rPr>
       </w:pPr>
-      <w:bookmarkStart w:id="0" w:name="_Toc366444260"/>
+      <w:bookmarkStart w:id="1" w:name="_Toc366444260"/>
       <w:r>
         <w:rPr>
           <w:b/>
@@ -2806,7 +2806,7 @@
         <w:lastRenderedPageBreak/>
         <w:t>Introdução</w:t>
       </w:r>
-      <w:bookmarkEnd w:id="0"/>
+      <w:bookmarkEnd w:id="1"/>
     </w:p>
     <w:p>
       <w:pPr>
@@ -2828,14 +2828,14 @@
           <w:b/>
         </w:rPr>
       </w:pPr>
-      <w:bookmarkStart w:id="1" w:name="_Toc366444261"/>
+      <w:bookmarkStart w:id="2" w:name="_Toc366444261"/>
       <w:r>
         <w:rPr>
           <w:b/>
         </w:rPr>
         <w:t>Objetivos</w:t>
       </w:r>
-      <w:bookmarkEnd w:id="1"/>
+      <w:bookmarkEnd w:id="2"/>
     </w:p>
     <w:p>
       <w:pPr>
@@ -2865,7 +2865,7 @@
           <w:szCs w:val="32"/>
         </w:rPr>
       </w:pPr>
-      <w:bookmarkStart w:id="2" w:name="_Toc366444262"/>
+      <w:bookmarkStart w:id="3" w:name="_Toc366444262"/>
       <w:r>
         <w:rPr>
           <w:rFonts w:asciiTheme="majorHAnsi" w:hAnsiTheme="majorHAnsi"/>
@@ -2875,7 +2875,7 @@
         </w:rPr>
         <w:t>Público Alvo</w:t>
       </w:r>
-      <w:bookmarkEnd w:id="2"/>
+      <w:bookmarkEnd w:id="3"/>
     </w:p>
     <w:p>
       <w:pPr>
@@ -2911,7 +2911,7 @@
           <w:szCs w:val="32"/>
         </w:rPr>
       </w:pPr>
-      <w:bookmarkStart w:id="3" w:name="_Toc366444263"/>
+      <w:bookmarkStart w:id="4" w:name="_Toc366444263"/>
       <w:r>
         <w:rPr>
           <w:rFonts w:asciiTheme="majorHAnsi" w:hAnsiTheme="majorHAnsi"/>
@@ -2921,7 +2921,7 @@
         </w:rPr>
         <w:t>Escopo</w:t>
       </w:r>
-      <w:bookmarkEnd w:id="3"/>
+      <w:bookmarkEnd w:id="4"/>
     </w:p>
     <w:p>
       <w:pPr>
@@ -2957,7 +2957,7 @@
           <w:szCs w:val="32"/>
         </w:rPr>
       </w:pPr>
-      <w:bookmarkStart w:id="4" w:name="_Toc366444264"/>
+      <w:bookmarkStart w:id="5" w:name="_Toc366444264"/>
       <w:r>
         <w:rPr>
           <w:rFonts w:asciiTheme="majorHAnsi" w:hAnsiTheme="majorHAnsi"/>
@@ -2967,7 +2967,7 @@
         </w:rPr>
         <w:t>Convenções, termos e abreviações</w:t>
       </w:r>
-      <w:bookmarkEnd w:id="4"/>
+      <w:bookmarkEnd w:id="5"/>
     </w:p>
     <w:p>
       <w:pPr>
@@ -3063,9 +3063,11 @@
             <w:pPr>
               <w:spacing w:line="240" w:lineRule="auto"/>
             </w:pPr>
+            <w:proofErr w:type="spellStart"/>
             <w:r>
               <w:t>Baseline</w:t>
             </w:r>
+            <w:proofErr w:type="spellEnd"/>
           </w:p>
         </w:tc>
         <w:tc>
@@ -3083,7 +3085,15 @@
               <w:spacing w:line="240" w:lineRule="auto"/>
             </w:pPr>
             <w:r>
-              <w:t>Conjunto de artefatos que recebe uma aprovação de estabilidade. Um baseline é usado como uma base no desenvolvimento das próximas fases dos artefatos e tem suas modificações controladas por um processo.</w:t>
+              <w:t xml:space="preserve">Conjunto de artefatos que recebe uma aprovação de estabilidade. Um </w:t>
+            </w:r>
+            <w:proofErr w:type="spellStart"/>
+            <w:r>
+              <w:t>baseline</w:t>
+            </w:r>
+            <w:proofErr w:type="spellEnd"/>
+            <w:r>
+              <w:t xml:space="preserve"> é usado como uma base no desenvolvimento das próximas fases dos artefatos e tem suas modificações controladas por um processo.</w:t>
             </w:r>
           </w:p>
         </w:tc>
@@ -3123,7 +3133,23 @@
               <w:spacing w:line="240" w:lineRule="auto"/>
             </w:pPr>
             <w:r>
-              <w:t>Solicitação de Mudança (Change Request)</w:t>
+              <w:t>Solicitação de Mudança (</w:t>
+            </w:r>
+            <w:proofErr w:type="spellStart"/>
+            <w:r>
+              <w:t>Change</w:t>
+            </w:r>
+            <w:proofErr w:type="spellEnd"/>
+            <w:r>
+              <w:t xml:space="preserve"> </w:t>
+            </w:r>
+            <w:proofErr w:type="spellStart"/>
+            <w:r>
+              <w:t>Request</w:t>
+            </w:r>
+            <w:proofErr w:type="spellEnd"/>
+            <w:r>
+              <w:t>)</w:t>
             </w:r>
           </w:p>
         </w:tc>
@@ -3163,7 +3189,23 @@
               <w:spacing w:line="240" w:lineRule="auto"/>
             </w:pPr>
             <w:r>
-              <w:t>Sistema de Controle de Versão (Control Version System)</w:t>
+              <w:t>Sistema de Controle de Versão (</w:t>
+            </w:r>
+            <w:proofErr w:type="spellStart"/>
+            <w:r>
+              <w:t>Control</w:t>
+            </w:r>
+            <w:proofErr w:type="spellEnd"/>
+            <w:r>
+              <w:t xml:space="preserve"> </w:t>
+            </w:r>
+            <w:proofErr w:type="spellStart"/>
+            <w:r>
+              <w:t>Version</w:t>
+            </w:r>
+            <w:proofErr w:type="spellEnd"/>
+            <w:r>
+              <w:t xml:space="preserve"> System)</w:t>
             </w:r>
           </w:p>
         </w:tc>
@@ -3244,7 +3286,23 @@
               <w:spacing w:line="240" w:lineRule="auto"/>
             </w:pPr>
             <w:r>
-              <w:t>Plano de Gerência de Configuração de Software (Software Configuration Management Plan)</w:t>
+              <w:t xml:space="preserve">Plano de Gerência de Configuração de Software (Software </w:t>
+            </w:r>
+            <w:proofErr w:type="spellStart"/>
+            <w:r>
+              <w:t>Configuration</w:t>
+            </w:r>
+            <w:proofErr w:type="spellEnd"/>
+            <w:r>
+              <w:t xml:space="preserve"> Management </w:t>
+            </w:r>
+            <w:proofErr w:type="spellStart"/>
+            <w:r>
+              <w:t>Plan</w:t>
+            </w:r>
+            <w:proofErr w:type="spellEnd"/>
+            <w:r>
+              <w:t>)</w:t>
             </w:r>
           </w:p>
         </w:tc>
@@ -3332,7 +3390,7 @@
           <w:szCs w:val="32"/>
         </w:rPr>
       </w:pPr>
-      <w:bookmarkStart w:id="5" w:name="_Toc366444265"/>
+      <w:bookmarkStart w:id="6" w:name="_Toc366444265"/>
       <w:r>
         <w:rPr>
           <w:rFonts w:asciiTheme="majorHAnsi" w:hAnsiTheme="majorHAnsi"/>
@@ -3342,7 +3400,7 @@
         </w:rPr>
         <w:t>Gerenciamento de Configuração de Software</w:t>
       </w:r>
-      <w:bookmarkEnd w:id="5"/>
+      <w:bookmarkEnd w:id="6"/>
     </w:p>
     <w:p>
       <w:pPr>
@@ -3366,7 +3424,7 @@
           <w:szCs w:val="32"/>
         </w:rPr>
       </w:pPr>
-      <w:bookmarkStart w:id="6" w:name="_Toc366444266"/>
+      <w:bookmarkStart w:id="7" w:name="_Toc366444266"/>
       <w:r>
         <w:rPr>
           <w:rFonts w:asciiTheme="majorHAnsi" w:hAnsiTheme="majorHAnsi"/>
@@ -3376,7 +3434,7 @@
         </w:rPr>
         <w:t>6.1 Itens de Configuração</w:t>
       </w:r>
-      <w:bookmarkEnd w:id="6"/>
+      <w:bookmarkEnd w:id="7"/>
     </w:p>
     <w:p>
       <w:pPr>
@@ -3400,14 +3458,14 @@
           <w:b/>
         </w:rPr>
       </w:pPr>
-      <w:bookmarkStart w:id="7" w:name="_Toc366444267"/>
+      <w:bookmarkStart w:id="8" w:name="_Toc366444267"/>
       <w:r>
         <w:rPr>
           <w:b/>
         </w:rPr>
         <w:t>6.2 Identificação de Documentos</w:t>
       </w:r>
-      <w:bookmarkEnd w:id="7"/>
+      <w:bookmarkEnd w:id="8"/>
     </w:p>
     <w:p>
       <w:pPr>
@@ -3435,13 +3493,27 @@
         <w:rPr>
           <w:b/>
         </w:rPr>
-        <w:t>&lt;SIGLA_PROJETO&gt;_&lt;NOME_PROCESSO&gt;_&lt;ACRONIMO_ARQUIVO&gt;_&lt;nome_arquivo&gt;_&lt;VERSÃO&gt;</w:t>
-      </w:r>
+        <w:t>&lt;SIGLA_PROJETO&gt;_&lt;NOME_PROCESSO&gt;_&lt;ACRONIMO_ARQUIVO&gt;_&lt;nome_arquivo&gt;_&lt;VERSÃO</w:t>
+      </w:r>
+      <w:proofErr w:type="gramStart"/>
       <w:r>
         <w:rPr>
           <w:b/>
         </w:rPr>
-        <w:t>.&lt;EXTENSAO&gt;</w:t>
+        <w:t>&gt;</w:t>
+      </w:r>
+      <w:r>
+        <w:rPr>
+          <w:b/>
+        </w:rPr>
+        <w:t>.&lt;</w:t>
+      </w:r>
+      <w:proofErr w:type="gramEnd"/>
+      <w:r>
+        <w:rPr>
+          <w:b/>
+        </w:rPr>
+        <w:t>EXTENSAO&gt;</w:t>
       </w:r>
     </w:p>
     <w:p>
@@ -3479,20 +3551,39 @@
         <w:t xml:space="preserve"> A sigla</w:t>
       </w:r>
       <w:r>
-        <w:t xml:space="preserve"> do projeto corrente, CONTPATRI, CONTPATRI_WEB ou  CONTPATRI_MOBILE. </w:t>
+        <w:t xml:space="preserve"> do projeto corrente, CONTPATRI, CONTPATRI_WEB </w:t>
+      </w:r>
+      <w:proofErr w:type="gramStart"/>
+      <w:r>
+        <w:t>ou  CONTPATRI</w:t>
+      </w:r>
+      <w:proofErr w:type="gramEnd"/>
+      <w:r>
+        <w:t xml:space="preserve">_MOBILE. </w:t>
       </w:r>
     </w:p>
     <w:p>
       <w:pPr>
         <w:pStyle w:val="PargrafodaLista"/>
-        <w:rPr>
-          <w:u w:val="single"/>
-        </w:rPr>
       </w:pPr>
       <w:r>
         <w:rPr>
           <w:b/>
         </w:rPr>
+        <w:t>&lt;ACRONIMO_ARQUIVO&gt;</w:t>
+      </w:r>
+      <w:r>
+        <w:t>: Acrônimo do tipo do arquivo.</w:t>
+      </w:r>
+    </w:p>
+    <w:p>
+      <w:pPr>
+        <w:pStyle w:val="PargrafodaLista"/>
+      </w:pPr>
+      <w:r>
+        <w:rPr>
+          <w:b/>
+        </w:rPr>
         <w:t>&lt;NOME_PROCESSO&gt;</w:t>
       </w:r>
       <w:r>
@@ -3516,22 +3607,16 @@
         <w:rPr>
           <w:b/>
         </w:rPr>
-        <w:t>&lt;ACRONIMO_ARQUIVO&gt;</w:t>
-      </w:r>
-      <w:r>
-        <w:t>: Acrônimo do tipo do arquivo.</w:t>
-      </w:r>
-    </w:p>
-    <w:p>
-      <w:pPr>
-        <w:pStyle w:val="PargrafodaLista"/>
-      </w:pPr>
+        <w:t>&lt;</w:t>
+      </w:r>
+      <w:proofErr w:type="spellStart"/>
       <w:r>
         <w:rPr>
           <w:b/>
         </w:rPr>
-        <w:t>&lt;nome_arquivo</w:t>
-      </w:r>
+        <w:t>nome_arquivo</w:t>
+      </w:r>
+      <w:proofErr w:type="spellEnd"/>
       <w:r>
         <w:rPr>
           <w:b/>
@@ -3658,7 +3743,7 @@
           <w:szCs w:val="32"/>
         </w:rPr>
       </w:pPr>
-      <w:bookmarkStart w:id="8" w:name="_Toc366444268"/>
+      <w:bookmarkStart w:id="9" w:name="_Toc366444268"/>
       <w:r>
         <w:rPr>
           <w:rFonts w:asciiTheme="majorHAnsi" w:hAnsiTheme="majorHAnsi"/>
@@ -3668,7 +3753,7 @@
         </w:rPr>
         <w:t>6.3 Versão dos Documentos</w:t>
       </w:r>
-      <w:bookmarkEnd w:id="8"/>
+      <w:bookmarkEnd w:id="9"/>
     </w:p>
     <w:p>
       <w:pPr>
@@ -3698,8 +3783,13 @@
         <w:pStyle w:val="PargrafodaLista"/>
         <w:ind w:firstLine="696"/>
       </w:pPr>
-      <w:r>
-        <w:t>onde:</w:t>
+      <w:proofErr w:type="gramStart"/>
+      <w:r>
+        <w:t>onde</w:t>
+      </w:r>
+      <w:proofErr w:type="gramEnd"/>
+      <w:r>
+        <w:t>:</w:t>
       </w:r>
     </w:p>
     <w:p>
@@ -3800,7 +3890,7 @@
           <w:szCs w:val="32"/>
         </w:rPr>
       </w:pPr>
-      <w:bookmarkStart w:id="9" w:name="_Toc366444269"/>
+      <w:bookmarkStart w:id="10" w:name="_Toc366444269"/>
       <w:r>
         <w:rPr>
           <w:rFonts w:asciiTheme="majorHAnsi" w:hAnsiTheme="majorHAnsi"/>
@@ -3810,7 +3900,7 @@
         </w:rPr>
         <w:t>6.4 Criação dos Itens</w:t>
       </w:r>
-      <w:bookmarkEnd w:id="9"/>
+      <w:bookmarkEnd w:id="10"/>
     </w:p>
     <w:p>
       <w:pPr>
@@ -3845,7 +3935,7 @@
           <w:szCs w:val="32"/>
         </w:rPr>
       </w:pPr>
-      <w:bookmarkStart w:id="10" w:name="_Toc366444270"/>
+      <w:bookmarkStart w:id="11" w:name="_Toc366444270"/>
       <w:r>
         <w:rPr>
           <w:rFonts w:asciiTheme="majorHAnsi" w:hAnsiTheme="majorHAnsi"/>
@@ -3855,7 +3945,7 @@
         </w:rPr>
         <w:t>6.5 Descontinuação de Itens</w:t>
       </w:r>
-      <w:bookmarkEnd w:id="10"/>
+      <w:bookmarkEnd w:id="11"/>
     </w:p>
     <w:p>
       <w:pPr>
@@ -3888,7 +3978,7 @@
           <w:szCs w:val="32"/>
         </w:rPr>
       </w:pPr>
-      <w:bookmarkStart w:id="11" w:name="_Toc366444271"/>
+      <w:bookmarkStart w:id="12" w:name="_Toc366444271"/>
       <w:r>
         <w:rPr>
           <w:rFonts w:asciiTheme="majorHAnsi" w:hAnsiTheme="majorHAnsi"/>
@@ -3898,7 +3988,7 @@
         </w:rPr>
         <w:t>6.6 Acrônimos</w:t>
       </w:r>
-      <w:bookmarkEnd w:id="11"/>
+      <w:bookmarkEnd w:id="12"/>
     </w:p>
     <w:p>
       <w:pPr>
@@ -4299,8 +4389,29 @@
             <w:pPr>
               <w:spacing w:line="240" w:lineRule="auto"/>
             </w:pPr>
-            <w:r>
-              <w:t>Work Breakdown Structure (EAP)</w:t>
+            <w:proofErr w:type="spellStart"/>
+            <w:r>
+              <w:t>Work</w:t>
+            </w:r>
+            <w:proofErr w:type="spellEnd"/>
+            <w:r>
+              <w:t xml:space="preserve"> </w:t>
+            </w:r>
+            <w:proofErr w:type="spellStart"/>
+            <w:r>
+              <w:t>Breakdown</w:t>
+            </w:r>
+            <w:proofErr w:type="spellEnd"/>
+            <w:r>
+              <w:t xml:space="preserve"> </w:t>
+            </w:r>
+            <w:proofErr w:type="spellStart"/>
+            <w:r>
+              <w:t>Structure</w:t>
+            </w:r>
+            <w:proofErr w:type="spellEnd"/>
+            <w:r>
+              <w:t xml:space="preserve"> (EAP)</w:t>
             </w:r>
           </w:p>
         </w:tc>
@@ -4441,7 +4552,7 @@
               <w:spacing w:line="240" w:lineRule="auto"/>
             </w:pPr>
             <w:r>
-              <w:t>GCO</w:t>
+              <w:t>PRGC</w:t>
             </w:r>
           </w:p>
         </w:tc>
@@ -4539,8 +4650,13 @@
             <w:pPr>
               <w:spacing w:line="240" w:lineRule="auto"/>
             </w:pPr>
-            <w:r>
-              <w:t>Checklist de Qualidade</w:t>
+            <w:proofErr w:type="spellStart"/>
+            <w:r>
+              <w:t>Checklist</w:t>
+            </w:r>
+            <w:proofErr w:type="spellEnd"/>
+            <w:r>
+              <w:t xml:space="preserve"> de Qualidade</w:t>
             </w:r>
           </w:p>
         </w:tc>
@@ -4580,8 +4696,13 @@
               <w:spacing w:line="240" w:lineRule="auto"/>
             </w:pPr>
             <w:r>
-              <w:t>Documentos de Template</w:t>
-            </w:r>
+              <w:t xml:space="preserve">Documentos de </w:t>
+            </w:r>
+            <w:proofErr w:type="spellStart"/>
+            <w:r>
+              <w:t>Template</w:t>
+            </w:r>
+            <w:proofErr w:type="spellEnd"/>
           </w:p>
         </w:tc>
       </w:tr>
@@ -4940,8 +5061,13 @@
               <w:spacing w:line="240" w:lineRule="auto"/>
             </w:pPr>
             <w:r>
-              <w:t>Relatório de Estabelecimento de Baseline</w:t>
-            </w:r>
+              <w:t xml:space="preserve">Relatório de Estabelecimento de </w:t>
+            </w:r>
+            <w:proofErr w:type="spellStart"/>
+            <w:r>
+              <w:t>Baseline</w:t>
+            </w:r>
+            <w:proofErr w:type="spellEnd"/>
           </w:p>
         </w:tc>
       </w:tr>
@@ -5420,8 +5546,13 @@
             <w:pPr>
               <w:spacing w:line="240" w:lineRule="auto"/>
             </w:pPr>
-            <w:r>
-              <w:t>Checklist de Auditoria</w:t>
+            <w:proofErr w:type="spellStart"/>
+            <w:r>
+              <w:t>Checklist</w:t>
+            </w:r>
+            <w:proofErr w:type="spellEnd"/>
+            <w:r>
+              <w:t xml:space="preserve"> de Auditoria</w:t>
             </w:r>
           </w:p>
         </w:tc>
@@ -5501,8 +5632,13 @@
               <w:spacing w:line="240" w:lineRule="auto"/>
             </w:pPr>
             <w:r>
-              <w:t>Referências a Wiki do Redmine</w:t>
-            </w:r>
+              <w:t xml:space="preserve">Referências a Wiki do </w:t>
+            </w:r>
+            <w:proofErr w:type="spellStart"/>
+            <w:r>
+              <w:t>Redmine</w:t>
+            </w:r>
+            <w:proofErr w:type="spellEnd"/>
           </w:p>
         </w:tc>
       </w:tr>
@@ -5701,8 +5837,13 @@
               <w:spacing w:line="240" w:lineRule="auto"/>
             </w:pPr>
             <w:r>
-              <w:t>Processo de Gerência de Portifólio</w:t>
-            </w:r>
+              <w:t xml:space="preserve">Processo de Gerência de </w:t>
+            </w:r>
+            <w:proofErr w:type="spellStart"/>
+            <w:r>
+              <w:t>Portifólio</w:t>
+            </w:r>
+            <w:proofErr w:type="spellEnd"/>
           </w:p>
         </w:tc>
       </w:tr>
@@ -5820,9 +5961,19 @@
             <w:pPr>
               <w:spacing w:line="240" w:lineRule="auto"/>
             </w:pPr>
-            <w:r>
-              <w:t>Checklist de Inconsistência de Baseline</w:t>
-            </w:r>
+            <w:proofErr w:type="spellStart"/>
+            <w:r>
+              <w:t>Checklist</w:t>
+            </w:r>
+            <w:proofErr w:type="spellEnd"/>
+            <w:r>
+              <w:t xml:space="preserve"> de Inconsistência de </w:t>
+            </w:r>
+            <w:proofErr w:type="spellStart"/>
+            <w:r>
+              <w:t>Baseline</w:t>
+            </w:r>
+            <w:proofErr w:type="spellEnd"/>
           </w:p>
         </w:tc>
       </w:tr>
@@ -5940,8 +6091,13 @@
             <w:pPr>
               <w:spacing w:line="240" w:lineRule="auto"/>
             </w:pPr>
-            <w:r>
-              <w:t>Checklist de Verificação de Processos</w:t>
+            <w:proofErr w:type="spellStart"/>
+            <w:r>
+              <w:t>Checklist</w:t>
+            </w:r>
+            <w:proofErr w:type="spellEnd"/>
+            <w:r>
+              <w:t xml:space="preserve"> de Verificação de Processos</w:t>
             </w:r>
           </w:p>
         </w:tc>
@@ -5970,7 +6126,8 @@
           <w:szCs w:val="32"/>
         </w:rPr>
       </w:pPr>
-      <w:bookmarkStart w:id="12" w:name="_Toc366444272"/>
+      <w:bookmarkStart w:id="13" w:name="_Toc366444272"/>
+      <w:proofErr w:type="gramStart"/>
       <w:r>
         <w:rPr>
           <w:rFonts w:asciiTheme="majorHAnsi" w:hAnsiTheme="majorHAnsi"/>
@@ -5978,9 +6135,19 @@
           <w:sz w:val="32"/>
           <w:szCs w:val="32"/>
         </w:rPr>
-        <w:t>6.7  Local de Armazenamento</w:t>
-      </w:r>
-      <w:bookmarkEnd w:id="12"/>
+        <w:t>6.7  Local</w:t>
+      </w:r>
+      <w:proofErr w:type="gramEnd"/>
+      <w:r>
+        <w:rPr>
+          <w:rFonts w:asciiTheme="majorHAnsi" w:hAnsiTheme="majorHAnsi"/>
+          <w:b/>
+          <w:sz w:val="32"/>
+          <w:szCs w:val="32"/>
+        </w:rPr>
+        <w:t xml:space="preserve"> de Armazenamento</w:t>
+      </w:r>
+      <w:bookmarkEnd w:id="13"/>
     </w:p>
     <w:p>
       <w:pPr>
@@ -6062,8 +6229,13 @@
           <w:numId w:val="17"/>
         </w:numPr>
       </w:pPr>
-      <w:r>
-        <w:t xml:space="preserve">Redmine: </w:t>
+      <w:proofErr w:type="spellStart"/>
+      <w:r>
+        <w:t>Redmine</w:t>
+      </w:r>
+      <w:proofErr w:type="spellEnd"/>
+      <w:r>
+        <w:t xml:space="preserve">: </w:t>
       </w:r>
       <w:hyperlink r:id="rId9" w:history="1">
         <w:r>
@@ -6112,7 +6284,7 @@
           <w:szCs w:val="32"/>
         </w:rPr>
       </w:pPr>
-      <w:bookmarkStart w:id="13" w:name="_Toc366444273"/>
+      <w:bookmarkStart w:id="14" w:name="_Toc366444273"/>
       <w:r>
         <w:rPr>
           <w:rFonts w:asciiTheme="majorHAnsi" w:hAnsiTheme="majorHAnsi"/>
@@ -6122,7 +6294,7 @@
         </w:rPr>
         <w:t>6.8 Estrutura de Diretórios</w:t>
       </w:r>
-      <w:bookmarkEnd w:id="13"/>
+      <w:bookmarkEnd w:id="14"/>
     </w:p>
     <w:p>
       <w:pPr>
@@ -6200,9 +6372,11 @@
             <w:pPr>
               <w:spacing w:line="240" w:lineRule="auto"/>
             </w:pPr>
+            <w:proofErr w:type="spellStart"/>
             <w:r>
               <w:t>Artefatos_Para_Estudo</w:t>
             </w:r>
+            <w:proofErr w:type="spellEnd"/>
           </w:p>
         </w:tc>
       </w:tr>
@@ -6221,9 +6395,11 @@
             <w:pPr>
               <w:spacing w:line="240" w:lineRule="auto"/>
             </w:pPr>
+            <w:proofErr w:type="spellStart"/>
             <w:r>
               <w:t>Relatorios_Individuais</w:t>
             </w:r>
+            <w:proofErr w:type="spellEnd"/>
           </w:p>
         </w:tc>
       </w:tr>
@@ -6266,8 +6442,13 @@
                 <w:u w:val="single"/>
               </w:rPr>
             </w:pPr>
-            <w:r>
-              <w:t>Arquitetura_de_Software\</w:t>
+            <w:proofErr w:type="spellStart"/>
+            <w:r>
+              <w:t>Arquitetura_de_Software</w:t>
+            </w:r>
+            <w:proofErr w:type="spellEnd"/>
+            <w:r>
+              <w:t>\</w:t>
             </w:r>
           </w:p>
         </w:tc>
@@ -6330,8 +6511,13 @@
               <w:spacing w:line="240" w:lineRule="auto"/>
             </w:pPr>
             <w:r>
-              <w:t>Desenvolvimento\Usabilidade\Fontes_dos_Prototipos</w:t>
-            </w:r>
+              <w:t>Desenvolvimento\Usabilidade\</w:t>
+            </w:r>
+            <w:proofErr w:type="spellStart"/>
+            <w:r>
+              <w:t>Fontes_dos_Prototipos</w:t>
+            </w:r>
+            <w:proofErr w:type="spellEnd"/>
           </w:p>
         </w:tc>
       </w:tr>
@@ -6350,8 +6536,13 @@
             <w:pPr>
               <w:spacing w:line="240" w:lineRule="auto"/>
             </w:pPr>
-            <w:r>
-              <w:t>Artefatos_de_Projeto\</w:t>
+            <w:proofErr w:type="spellStart"/>
+            <w:r>
+              <w:t>Artefatos_de_Projeto</w:t>
+            </w:r>
+            <w:proofErr w:type="spellEnd"/>
+            <w:r>
+              <w:t>\</w:t>
             </w:r>
           </w:p>
         </w:tc>
@@ -6371,9 +6562,19 @@
             <w:pPr>
               <w:spacing w:line="240" w:lineRule="auto"/>
             </w:pPr>
-            <w:r>
-              <w:t>Artefatos_de_Projeto\Garantida_da_Qualidade</w:t>
-            </w:r>
+            <w:proofErr w:type="spellStart"/>
+            <w:r>
+              <w:t>Artefatos_de_Projeto</w:t>
+            </w:r>
+            <w:proofErr w:type="spellEnd"/>
+            <w:r>
+              <w:t>\</w:t>
+            </w:r>
+            <w:proofErr w:type="spellStart"/>
+            <w:r>
+              <w:t>Garantida_da_Qualidade</w:t>
+            </w:r>
+            <w:proofErr w:type="spellEnd"/>
           </w:p>
         </w:tc>
       </w:tr>
@@ -6392,9 +6593,19 @@
             <w:pPr>
               <w:spacing w:line="240" w:lineRule="auto"/>
             </w:pPr>
-            <w:r>
-              <w:t>Garantida_da_Qualidade\Qualidade_do_Produto</w:t>
-            </w:r>
+            <w:proofErr w:type="spellStart"/>
+            <w:r>
+              <w:t>Garantida_da_Qualidade</w:t>
+            </w:r>
+            <w:proofErr w:type="spellEnd"/>
+            <w:r>
+              <w:t>\</w:t>
+            </w:r>
+            <w:proofErr w:type="spellStart"/>
+            <w:r>
+              <w:t>Qualidade_do_Produto</w:t>
+            </w:r>
+            <w:proofErr w:type="spellEnd"/>
           </w:p>
         </w:tc>
       </w:tr>
@@ -6413,10 +6624,20 @@
             <w:pPr>
               <w:spacing w:line="240" w:lineRule="auto"/>
             </w:pPr>
+            <w:proofErr w:type="spellStart"/>
             <w:r>
               <w:lastRenderedPageBreak/>
-              <w:t>Artefatos_de_Projeto\Gerencia_de_Configuracao</w:t>
-            </w:r>
+              <w:t>Artefatos_de_Projeto</w:t>
+            </w:r>
+            <w:proofErr w:type="spellEnd"/>
+            <w:r>
+              <w:t>\</w:t>
+            </w:r>
+            <w:proofErr w:type="spellStart"/>
+            <w:r>
+              <w:t>Gerencia_de_Configuracao</w:t>
+            </w:r>
+            <w:proofErr w:type="spellEnd"/>
           </w:p>
         </w:tc>
       </w:tr>
@@ -6435,9 +6656,27 @@
             <w:pPr>
               <w:spacing w:line="240" w:lineRule="auto"/>
             </w:pPr>
-            <w:r>
-              <w:t>Artefatos_de_Projeto\Gerencia_de_Configuracao\Templates</w:t>
-            </w:r>
+            <w:proofErr w:type="spellStart"/>
+            <w:r>
+              <w:t>Artefatos_de_Projeto</w:t>
+            </w:r>
+            <w:proofErr w:type="spellEnd"/>
+            <w:r>
+              <w:t>\</w:t>
+            </w:r>
+            <w:proofErr w:type="spellStart"/>
+            <w:r>
+              <w:t>Gerencia_de_Configuracao</w:t>
+            </w:r>
+            <w:proofErr w:type="spellEnd"/>
+            <w:r>
+              <w:t>\</w:t>
+            </w:r>
+            <w:proofErr w:type="spellStart"/>
+            <w:r>
+              <w:t>Templates</w:t>
+            </w:r>
+            <w:proofErr w:type="spellEnd"/>
           </w:p>
         </w:tc>
       </w:tr>
@@ -6498,9 +6737,19 @@
             <w:pPr>
               <w:spacing w:line="240" w:lineRule="auto"/>
             </w:pPr>
-            <w:r>
-              <w:t>Artefatos_de_Projeto\Gerencia_de_Projetos</w:t>
-            </w:r>
+            <w:proofErr w:type="spellStart"/>
+            <w:r>
+              <w:t>Artefatos_de_Projeto</w:t>
+            </w:r>
+            <w:proofErr w:type="spellEnd"/>
+            <w:r>
+              <w:t>\</w:t>
+            </w:r>
+            <w:proofErr w:type="spellStart"/>
+            <w:r>
+              <w:t>Gerencia_de_Projetos</w:t>
+            </w:r>
+            <w:proofErr w:type="spellEnd"/>
           </w:p>
         </w:tc>
       </w:tr>
@@ -6519,9 +6768,27 @@
             <w:pPr>
               <w:spacing w:line="240" w:lineRule="auto"/>
             </w:pPr>
-            <w:r>
-              <w:t>Artefatos_de_Projeto\Gerencia_de_Projetos\Comunicacao</w:t>
-            </w:r>
+            <w:proofErr w:type="spellStart"/>
+            <w:r>
+              <w:t>Artefatos_de_Projeto</w:t>
+            </w:r>
+            <w:proofErr w:type="spellEnd"/>
+            <w:r>
+              <w:t>\</w:t>
+            </w:r>
+            <w:proofErr w:type="spellStart"/>
+            <w:r>
+              <w:t>Gerencia_de_Projetos</w:t>
+            </w:r>
+            <w:proofErr w:type="spellEnd"/>
+            <w:r>
+              <w:t>\</w:t>
+            </w:r>
+            <w:proofErr w:type="spellStart"/>
+            <w:r>
+              <w:t>Comunicacao</w:t>
+            </w:r>
+            <w:proofErr w:type="spellEnd"/>
           </w:p>
         </w:tc>
       </w:tr>
@@ -6540,8 +6807,29 @@
             <w:pPr>
               <w:spacing w:line="240" w:lineRule="auto"/>
             </w:pPr>
-            <w:r>
-              <w:t>Artefatos_de_Projeto\Gerencia_de_Projetos\Comunicacao\Atas</w:t>
+            <w:proofErr w:type="spellStart"/>
+            <w:r>
+              <w:t>Artefatos_de_Projeto</w:t>
+            </w:r>
+            <w:proofErr w:type="spellEnd"/>
+            <w:r>
+              <w:t>\</w:t>
+            </w:r>
+            <w:proofErr w:type="spellStart"/>
+            <w:r>
+              <w:t>Gerencia_de_Projetos</w:t>
+            </w:r>
+            <w:proofErr w:type="spellEnd"/>
+            <w:r>
+              <w:t>\</w:t>
+            </w:r>
+            <w:proofErr w:type="spellStart"/>
+            <w:r>
+              <w:t>Comunicacao</w:t>
+            </w:r>
+            <w:proofErr w:type="spellEnd"/>
+            <w:r>
+              <w:t>\Atas</w:t>
             </w:r>
           </w:p>
         </w:tc>
@@ -6561,8 +6849,21 @@
             <w:pPr>
               <w:spacing w:line="240" w:lineRule="auto"/>
             </w:pPr>
-            <w:r>
-              <w:t>Artefatos_de_Projeto\Gerencia_de_Projetos\Escopo</w:t>
+            <w:proofErr w:type="spellStart"/>
+            <w:r>
+              <w:t>Artefatos_de_Projeto</w:t>
+            </w:r>
+            <w:proofErr w:type="spellEnd"/>
+            <w:r>
+              <w:t>\</w:t>
+            </w:r>
+            <w:proofErr w:type="spellStart"/>
+            <w:r>
+              <w:t>Gerencia_de_Projetos</w:t>
+            </w:r>
+            <w:proofErr w:type="spellEnd"/>
+            <w:r>
+              <w:t>\Escopo</w:t>
             </w:r>
           </w:p>
         </w:tc>
@@ -6582,8 +6883,21 @@
             <w:pPr>
               <w:spacing w:line="240" w:lineRule="auto"/>
             </w:pPr>
-            <w:r>
-              <w:t>Artefatos_de_Projeto\Gerencia_de_Projetos\Tempo</w:t>
+            <w:proofErr w:type="spellStart"/>
+            <w:r>
+              <w:t>Artefatos_de_Projeto</w:t>
+            </w:r>
+            <w:proofErr w:type="spellEnd"/>
+            <w:r>
+              <w:t>\</w:t>
+            </w:r>
+            <w:proofErr w:type="spellStart"/>
+            <w:r>
+              <w:t>Gerencia_de_Projetos</w:t>
+            </w:r>
+            <w:proofErr w:type="spellEnd"/>
+            <w:r>
+              <w:t>\Tempo</w:t>
             </w:r>
           </w:p>
         </w:tc>
@@ -6603,9 +6917,19 @@
             <w:pPr>
               <w:spacing w:line="240" w:lineRule="auto"/>
             </w:pPr>
-            <w:r>
-              <w:t>Artefatos_de_Projeto\Gerencia_de_Testes</w:t>
-            </w:r>
+            <w:proofErr w:type="spellStart"/>
+            <w:r>
+              <w:t>Artefatos_de_Projeto</w:t>
+            </w:r>
+            <w:proofErr w:type="spellEnd"/>
+            <w:r>
+              <w:t>\</w:t>
+            </w:r>
+            <w:proofErr w:type="spellStart"/>
+            <w:r>
+              <w:t>Gerencia_de_Testes</w:t>
+            </w:r>
+            <w:proofErr w:type="spellEnd"/>
           </w:p>
         </w:tc>
       </w:tr>
@@ -6624,9 +6948,19 @@
             <w:pPr>
               <w:spacing w:line="240" w:lineRule="auto"/>
             </w:pPr>
-            <w:r>
-              <w:t>Artefatos_de_Projeto\Medicao</w:t>
-            </w:r>
+            <w:proofErr w:type="spellStart"/>
+            <w:r>
+              <w:t>Artefatos_de_Projeto</w:t>
+            </w:r>
+            <w:proofErr w:type="spellEnd"/>
+            <w:r>
+              <w:t>\</w:t>
+            </w:r>
+            <w:proofErr w:type="spellStart"/>
+            <w:r>
+              <w:t>Medicao</w:t>
+            </w:r>
+            <w:proofErr w:type="spellEnd"/>
           </w:p>
         </w:tc>
       </w:tr>
@@ -6645,9 +6979,27 @@
             <w:pPr>
               <w:spacing w:line="240" w:lineRule="auto"/>
             </w:pPr>
-            <w:r>
-              <w:t>Artefatos_de_Projeto\Medicao\Relatorios</w:t>
-            </w:r>
+            <w:proofErr w:type="spellStart"/>
+            <w:r>
+              <w:t>Artefatos_de_Projeto</w:t>
+            </w:r>
+            <w:proofErr w:type="spellEnd"/>
+            <w:r>
+              <w:t>\</w:t>
+            </w:r>
+            <w:proofErr w:type="spellStart"/>
+            <w:r>
+              <w:t>Medicao</w:t>
+            </w:r>
+            <w:proofErr w:type="spellEnd"/>
+            <w:r>
+              <w:t>\</w:t>
+            </w:r>
+            <w:proofErr w:type="spellStart"/>
+            <w:r>
+              <w:t>Relatorios</w:t>
+            </w:r>
+            <w:proofErr w:type="spellEnd"/>
           </w:p>
         </w:tc>
       </w:tr>
@@ -6666,9 +7018,27 @@
             <w:pPr>
               <w:spacing w:line="240" w:lineRule="auto"/>
             </w:pPr>
-            <w:r>
-              <w:t>Artefatos_de_Projeto\Medicao\Templates</w:t>
-            </w:r>
+            <w:proofErr w:type="spellStart"/>
+            <w:r>
+              <w:t>Artefatos_de_Projeto</w:t>
+            </w:r>
+            <w:proofErr w:type="spellEnd"/>
+            <w:r>
+              <w:t>\</w:t>
+            </w:r>
+            <w:proofErr w:type="spellStart"/>
+            <w:r>
+              <w:t>Medicao</w:t>
+            </w:r>
+            <w:proofErr w:type="spellEnd"/>
+            <w:r>
+              <w:t>\</w:t>
+            </w:r>
+            <w:proofErr w:type="spellStart"/>
+            <w:r>
+              <w:t>Templates</w:t>
+            </w:r>
+            <w:proofErr w:type="spellEnd"/>
           </w:p>
         </w:tc>
       </w:tr>
@@ -6687,9 +7057,19 @@
             <w:pPr>
               <w:spacing w:line="240" w:lineRule="auto"/>
             </w:pPr>
-            <w:r>
-              <w:t>Artefatos_de_Projeto\Gerencia_de_Requisitos</w:t>
-            </w:r>
+            <w:proofErr w:type="spellStart"/>
+            <w:r>
+              <w:t>Artefatos_de_Projeto</w:t>
+            </w:r>
+            <w:proofErr w:type="spellEnd"/>
+            <w:r>
+              <w:t>\</w:t>
+            </w:r>
+            <w:proofErr w:type="spellStart"/>
+            <w:r>
+              <w:t>Gerencia_de_Requisitos</w:t>
+            </w:r>
+            <w:proofErr w:type="spellEnd"/>
           </w:p>
         </w:tc>
       </w:tr>
@@ -6708,8 +7088,13 @@
             <w:pPr>
               <w:spacing w:line="240" w:lineRule="auto"/>
             </w:pPr>
-            <w:r>
-              <w:t>Artefatos_de_Projeto\Requisitos</w:t>
+            <w:proofErr w:type="spellStart"/>
+            <w:r>
+              <w:t>Artefatos_de_Projeto</w:t>
+            </w:r>
+            <w:proofErr w:type="spellEnd"/>
+            <w:r>
+              <w:t>\Requisitos</w:t>
             </w:r>
           </w:p>
         </w:tc>
@@ -6925,7 +7310,7 @@
           <w:szCs w:val="32"/>
         </w:rPr>
       </w:pPr>
-      <w:bookmarkStart w:id="14" w:name="_Toc366444274"/>
+      <w:bookmarkStart w:id="15" w:name="_Toc366444274"/>
       <w:r>
         <w:rPr>
           <w:rFonts w:asciiTheme="majorHAnsi" w:hAnsiTheme="majorHAnsi"/>
@@ -6936,7 +7321,7 @@
         <w:lastRenderedPageBreak/>
         <w:t>Itens de Configuração</w:t>
       </w:r>
-      <w:bookmarkEnd w:id="14"/>
+      <w:bookmarkEnd w:id="15"/>
     </w:p>
     <w:p>
       <w:pPr>
@@ -7025,10 +7410,8 @@
               <w:rPr>
                 <w:b/>
               </w:rPr>
-              <w:t>Link para o Repositório</w:t>
-            </w:r>
-            <w:bookmarkStart w:id="15" w:name="_GoBack"/>
-            <w:bookmarkEnd w:id="15"/>
+              <w:t>Característica Funcional</w:t>
+            </w:r>
           </w:p>
         </w:tc>
       </w:tr>
@@ -7041,9 +7424,6 @@
             <w:pPr>
               <w:spacing w:afterLines="60" w:after="144" w:line="360" w:lineRule="auto"/>
             </w:pPr>
-            <w:r>
-              <w:t>Plano de Gerência de Tempo</w:t>
-            </w:r>
           </w:p>
         </w:tc>
         <w:tc>
@@ -7054,9 +7434,6 @@
             <w:pPr>
               <w:spacing w:afterLines="60" w:after="144" w:line="360" w:lineRule="auto"/>
             </w:pPr>
-            <w:r>
-              <w:t>Documento em pdf</w:t>
-            </w:r>
           </w:p>
         </w:tc>
         <w:tc>
@@ -7079,9 +7456,6 @@
             <w:pPr>
               <w:spacing w:afterLines="60" w:after="144" w:line="360" w:lineRule="auto"/>
             </w:pPr>
-            <w:r>
-              <w:t>Cronograma</w:t>
-            </w:r>
           </w:p>
         </w:tc>
         <w:tc>
@@ -7092,9 +7466,6 @@
             <w:pPr>
               <w:spacing w:afterLines="60" w:after="144" w:line="360" w:lineRule="auto"/>
             </w:pPr>
-            <w:r>
-              <w:t>Documento em pdf</w:t>
-            </w:r>
           </w:p>
         </w:tc>
         <w:tc>
@@ -7117,9 +7488,6 @@
             <w:pPr>
               <w:spacing w:afterLines="60" w:after="144" w:line="360" w:lineRule="auto"/>
             </w:pPr>
-            <w:r>
-              <w:t>Plano de Gerência de Riscos</w:t>
-            </w:r>
           </w:p>
         </w:tc>
         <w:tc>
@@ -7130,9 +7498,6 @@
             <w:pPr>
               <w:spacing w:afterLines="60" w:after="144" w:line="360" w:lineRule="auto"/>
             </w:pPr>
-            <w:r>
-              <w:t>Documento em pdf</w:t>
-            </w:r>
           </w:p>
         </w:tc>
         <w:tc>
@@ -7155,9 +7520,6 @@
             <w:pPr>
               <w:spacing w:afterLines="60" w:after="144" w:line="360" w:lineRule="auto"/>
             </w:pPr>
-            <w:r>
-              <w:t>Análise de Riscos</w:t>
-            </w:r>
           </w:p>
         </w:tc>
         <w:tc>
@@ -7168,465 +7530,6 @@
             <w:pPr>
               <w:spacing w:afterLines="60" w:after="144" w:line="360" w:lineRule="auto"/>
             </w:pPr>
-            <w:r>
-              <w:t>Documento em pdf</w:t>
-            </w:r>
-          </w:p>
-        </w:tc>
-        <w:tc>
-          <w:tcPr>
-            <w:tcW w:w="2993" w:type="dxa"/>
-          </w:tcPr>
-          <w:p>
-            <w:pPr>
-              <w:spacing w:afterLines="60" w:after="144" w:line="360" w:lineRule="auto"/>
-            </w:pPr>
-          </w:p>
-        </w:tc>
-      </w:tr>
-      <w:tr>
-        <w:tc>
-          <w:tcPr>
-            <w:tcW w:w="2992" w:type="dxa"/>
-          </w:tcPr>
-          <w:p>
-            <w:pPr>
-              <w:spacing w:afterLines="60" w:after="144" w:line="360" w:lineRule="auto"/>
-            </w:pPr>
-            <w:r>
-              <w:t>Plano de Gerência de Recursos Humanos</w:t>
-            </w:r>
-          </w:p>
-        </w:tc>
-        <w:tc>
-          <w:tcPr>
-            <w:tcW w:w="2993" w:type="dxa"/>
-          </w:tcPr>
-          <w:p>
-            <w:pPr>
-              <w:spacing w:afterLines="60" w:after="144" w:line="360" w:lineRule="auto"/>
-            </w:pPr>
-            <w:r>
-              <w:t>Documento em pdf</w:t>
-            </w:r>
-          </w:p>
-        </w:tc>
-        <w:tc>
-          <w:tcPr>
-            <w:tcW w:w="2993" w:type="dxa"/>
-          </w:tcPr>
-          <w:p>
-            <w:pPr>
-              <w:spacing w:afterLines="60" w:after="144" w:line="360" w:lineRule="auto"/>
-            </w:pPr>
-          </w:p>
-        </w:tc>
-      </w:tr>
-      <w:tr>
-        <w:tc>
-          <w:tcPr>
-            <w:tcW w:w="2992" w:type="dxa"/>
-          </w:tcPr>
-          <w:p>
-            <w:pPr>
-              <w:spacing w:afterLines="60" w:after="144" w:line="360" w:lineRule="auto"/>
-            </w:pPr>
-            <w:r>
-              <w:t>Termo de Abertura do Projeto</w:t>
-            </w:r>
-          </w:p>
-        </w:tc>
-        <w:tc>
-          <w:tcPr>
-            <w:tcW w:w="2993" w:type="dxa"/>
-          </w:tcPr>
-          <w:p>
-            <w:pPr>
-              <w:spacing w:afterLines="60" w:after="144" w:line="360" w:lineRule="auto"/>
-            </w:pPr>
-            <w:r>
-              <w:t>Documento em pdf</w:t>
-            </w:r>
-          </w:p>
-        </w:tc>
-        <w:tc>
-          <w:tcPr>
-            <w:tcW w:w="2993" w:type="dxa"/>
-          </w:tcPr>
-          <w:p>
-            <w:pPr>
-              <w:spacing w:afterLines="60" w:after="144" w:line="360" w:lineRule="auto"/>
-            </w:pPr>
-          </w:p>
-        </w:tc>
-      </w:tr>
-      <w:tr>
-        <w:tc>
-          <w:tcPr>
-            <w:tcW w:w="2992" w:type="dxa"/>
-          </w:tcPr>
-          <w:p>
-            <w:pPr>
-              <w:spacing w:afterLines="60" w:after="144" w:line="360" w:lineRule="auto"/>
-            </w:pPr>
-            <w:r>
-              <w:t>Plano de Gerenciamento de Escopo</w:t>
-            </w:r>
-          </w:p>
-        </w:tc>
-        <w:tc>
-          <w:tcPr>
-            <w:tcW w:w="2993" w:type="dxa"/>
-          </w:tcPr>
-          <w:p>
-            <w:pPr>
-              <w:spacing w:afterLines="60" w:after="144" w:line="360" w:lineRule="auto"/>
-            </w:pPr>
-            <w:r>
-              <w:t>Documento em pdf</w:t>
-            </w:r>
-          </w:p>
-        </w:tc>
-        <w:tc>
-          <w:tcPr>
-            <w:tcW w:w="2993" w:type="dxa"/>
-          </w:tcPr>
-          <w:p>
-            <w:pPr>
-              <w:spacing w:afterLines="60" w:after="144" w:line="360" w:lineRule="auto"/>
-            </w:pPr>
-          </w:p>
-        </w:tc>
-      </w:tr>
-      <w:tr>
-        <w:tc>
-          <w:tcPr>
-            <w:tcW w:w="2992" w:type="dxa"/>
-          </w:tcPr>
-          <w:p>
-            <w:pPr>
-              <w:spacing w:afterLines="60" w:after="144" w:line="360" w:lineRule="auto"/>
-            </w:pPr>
-            <w:r>
-              <w:t>Plano de Custo</w:t>
-            </w:r>
-          </w:p>
-        </w:tc>
-        <w:tc>
-          <w:tcPr>
-            <w:tcW w:w="2993" w:type="dxa"/>
-          </w:tcPr>
-          <w:p>
-            <w:pPr>
-              <w:spacing w:afterLines="60" w:after="144" w:line="360" w:lineRule="auto"/>
-            </w:pPr>
-            <w:r>
-              <w:t>Documento em pdf</w:t>
-            </w:r>
-          </w:p>
-        </w:tc>
-        <w:tc>
-          <w:tcPr>
-            <w:tcW w:w="2993" w:type="dxa"/>
-          </w:tcPr>
-          <w:p>
-            <w:pPr>
-              <w:spacing w:afterLines="60" w:after="144" w:line="360" w:lineRule="auto"/>
-            </w:pPr>
-          </w:p>
-        </w:tc>
-      </w:tr>
-      <w:tr>
-        <w:tc>
-          <w:tcPr>
-            <w:tcW w:w="2992" w:type="dxa"/>
-          </w:tcPr>
-          <w:p>
-            <w:pPr>
-              <w:spacing w:afterLines="60" w:after="144" w:line="360" w:lineRule="auto"/>
-            </w:pPr>
-            <w:r>
-              <w:t>Plano de Gerencia de Comunicação</w:t>
-            </w:r>
-          </w:p>
-        </w:tc>
-        <w:tc>
-          <w:tcPr>
-            <w:tcW w:w="2993" w:type="dxa"/>
-          </w:tcPr>
-          <w:p>
-            <w:pPr>
-              <w:spacing w:afterLines="60" w:after="144" w:line="360" w:lineRule="auto"/>
-            </w:pPr>
-            <w:r>
-              <w:t>Documento em pdf</w:t>
-            </w:r>
-          </w:p>
-        </w:tc>
-        <w:tc>
-          <w:tcPr>
-            <w:tcW w:w="2993" w:type="dxa"/>
-          </w:tcPr>
-          <w:p>
-            <w:pPr>
-              <w:spacing w:afterLines="60" w:after="144" w:line="360" w:lineRule="auto"/>
-            </w:pPr>
-          </w:p>
-        </w:tc>
-      </w:tr>
-      <w:tr>
-        <w:tc>
-          <w:tcPr>
-            <w:tcW w:w="2992" w:type="dxa"/>
-          </w:tcPr>
-          <w:p>
-            <w:pPr>
-              <w:spacing w:afterLines="60" w:after="144" w:line="360" w:lineRule="auto"/>
-            </w:pPr>
-            <w:r>
-              <w:t>Análise de Viabilidade</w:t>
-            </w:r>
-          </w:p>
-        </w:tc>
-        <w:tc>
-          <w:tcPr>
-            <w:tcW w:w="2993" w:type="dxa"/>
-          </w:tcPr>
-          <w:p>
-            <w:pPr>
-              <w:spacing w:afterLines="60" w:after="144" w:line="360" w:lineRule="auto"/>
-            </w:pPr>
-            <w:r>
-              <w:t>Documento em pdf</w:t>
-            </w:r>
-          </w:p>
-        </w:tc>
-        <w:tc>
-          <w:tcPr>
-            <w:tcW w:w="2993" w:type="dxa"/>
-          </w:tcPr>
-          <w:p>
-            <w:pPr>
-              <w:spacing w:afterLines="60" w:after="144" w:line="360" w:lineRule="auto"/>
-            </w:pPr>
-          </w:p>
-        </w:tc>
-      </w:tr>
-      <w:tr>
-        <w:tc>
-          <w:tcPr>
-            <w:tcW w:w="2992" w:type="dxa"/>
-          </w:tcPr>
-          <w:p>
-            <w:pPr>
-              <w:spacing w:afterLines="60" w:after="144" w:line="360" w:lineRule="auto"/>
-            </w:pPr>
-            <w:r>
-              <w:t>Plano de Gerência de Configuração</w:t>
-            </w:r>
-          </w:p>
-        </w:tc>
-        <w:tc>
-          <w:tcPr>
-            <w:tcW w:w="2993" w:type="dxa"/>
-          </w:tcPr>
-          <w:p>
-            <w:pPr>
-              <w:spacing w:afterLines="60" w:after="144" w:line="360" w:lineRule="auto"/>
-            </w:pPr>
-            <w:r>
-              <w:t>Documento em pdf</w:t>
-            </w:r>
-          </w:p>
-        </w:tc>
-        <w:tc>
-          <w:tcPr>
-            <w:tcW w:w="2993" w:type="dxa"/>
-          </w:tcPr>
-          <w:p>
-            <w:pPr>
-              <w:spacing w:afterLines="60" w:after="144" w:line="360" w:lineRule="auto"/>
-            </w:pPr>
-          </w:p>
-        </w:tc>
-      </w:tr>
-      <w:tr>
-        <w:tc>
-          <w:tcPr>
-            <w:tcW w:w="2992" w:type="dxa"/>
-          </w:tcPr>
-          <w:p>
-            <w:pPr>
-              <w:spacing w:afterLines="60" w:after="144" w:line="360" w:lineRule="auto"/>
-            </w:pPr>
-            <w:r>
-              <w:t>Template de Documentos</w:t>
-            </w:r>
-          </w:p>
-        </w:tc>
-        <w:tc>
-          <w:tcPr>
-            <w:tcW w:w="2993" w:type="dxa"/>
-          </w:tcPr>
-          <w:p>
-            <w:pPr>
-              <w:spacing w:afterLines="60" w:after="144" w:line="360" w:lineRule="auto"/>
-            </w:pPr>
-            <w:r>
-              <w:t>Documento em pdf</w:t>
-            </w:r>
-          </w:p>
-        </w:tc>
-        <w:tc>
-          <w:tcPr>
-            <w:tcW w:w="2993" w:type="dxa"/>
-          </w:tcPr>
-          <w:p>
-            <w:pPr>
-              <w:spacing w:afterLines="60" w:after="144" w:line="360" w:lineRule="auto"/>
-            </w:pPr>
-          </w:p>
-        </w:tc>
-      </w:tr>
-      <w:tr>
-        <w:tc>
-          <w:tcPr>
-            <w:tcW w:w="2992" w:type="dxa"/>
-          </w:tcPr>
-          <w:p>
-            <w:pPr>
-              <w:spacing w:afterLines="60" w:after="144" w:line="360" w:lineRule="auto"/>
-            </w:pPr>
-            <w:r>
-              <w:t>Relatório de Estabelecimento de Baseline</w:t>
-            </w:r>
-          </w:p>
-        </w:tc>
-        <w:tc>
-          <w:tcPr>
-            <w:tcW w:w="2993" w:type="dxa"/>
-          </w:tcPr>
-          <w:p>
-            <w:pPr>
-              <w:spacing w:afterLines="60" w:after="144" w:line="360" w:lineRule="auto"/>
-            </w:pPr>
-            <w:r>
-              <w:t>Documento em pdf</w:t>
-            </w:r>
-          </w:p>
-        </w:tc>
-        <w:tc>
-          <w:tcPr>
-            <w:tcW w:w="2993" w:type="dxa"/>
-          </w:tcPr>
-          <w:p>
-            <w:pPr>
-              <w:spacing w:afterLines="60" w:after="144" w:line="360" w:lineRule="auto"/>
-            </w:pPr>
-          </w:p>
-        </w:tc>
-      </w:tr>
-      <w:tr>
-        <w:tc>
-          <w:tcPr>
-            <w:tcW w:w="2992" w:type="dxa"/>
-          </w:tcPr>
-          <w:p>
-            <w:pPr>
-              <w:spacing w:afterLines="60" w:after="144" w:line="360" w:lineRule="auto"/>
-            </w:pPr>
-            <w:r>
-              <w:t>Planilha de Avaliação MPS BR</w:t>
-            </w:r>
-          </w:p>
-        </w:tc>
-        <w:tc>
-          <w:tcPr>
-            <w:tcW w:w="2993" w:type="dxa"/>
-          </w:tcPr>
-          <w:p>
-            <w:pPr>
-              <w:spacing w:afterLines="60" w:after="144" w:line="360" w:lineRule="auto"/>
-            </w:pPr>
-            <w:r>
-              <w:t>Documento em pdf</w:t>
-            </w:r>
-          </w:p>
-        </w:tc>
-        <w:tc>
-          <w:tcPr>
-            <w:tcW w:w="2993" w:type="dxa"/>
-          </w:tcPr>
-          <w:p>
-            <w:pPr>
-              <w:spacing w:afterLines="60" w:after="144" w:line="360" w:lineRule="auto"/>
-            </w:pPr>
-          </w:p>
-        </w:tc>
-      </w:tr>
-      <w:tr>
-        <w:tc>
-          <w:tcPr>
-            <w:tcW w:w="2992" w:type="dxa"/>
-          </w:tcPr>
-          <w:p>
-            <w:pPr>
-              <w:spacing w:afterLines="60" w:after="144" w:line="360" w:lineRule="auto"/>
-            </w:pPr>
-            <w:r>
-              <w:t>Projeto Detalhado Web Service</w:t>
-            </w:r>
-          </w:p>
-        </w:tc>
-        <w:tc>
-          <w:tcPr>
-            <w:tcW w:w="2993" w:type="dxa"/>
-          </w:tcPr>
-          <w:p>
-            <w:pPr>
-              <w:spacing w:afterLines="60" w:after="144" w:line="360" w:lineRule="auto"/>
-            </w:pPr>
-            <w:r>
-              <w:t>Documento em pdf</w:t>
-            </w:r>
-          </w:p>
-        </w:tc>
-        <w:tc>
-          <w:tcPr>
-            <w:tcW w:w="2993" w:type="dxa"/>
-          </w:tcPr>
-          <w:p>
-            <w:pPr>
-              <w:spacing w:afterLines="60" w:after="144" w:line="360" w:lineRule="auto"/>
-            </w:pPr>
-          </w:p>
-        </w:tc>
-      </w:tr>
-      <w:tr>
-        <w:tc>
-          <w:tcPr>
-            <w:tcW w:w="2992" w:type="dxa"/>
-          </w:tcPr>
-          <w:p>
-            <w:pPr>
-              <w:spacing w:afterLines="60" w:after="144" w:line="360" w:lineRule="auto"/>
-            </w:pPr>
-            <w:r>
-              <w:t>Análise da Arquitetura</w:t>
-            </w:r>
-          </w:p>
-        </w:tc>
-        <w:tc>
-          <w:tcPr>
-            <w:tcW w:w="2993" w:type="dxa"/>
-          </w:tcPr>
-          <w:p>
-            <w:pPr>
-              <w:spacing w:afterLines="60" w:after="144" w:line="360" w:lineRule="auto"/>
-            </w:pPr>
-            <w:r>
-              <w:t>Documento em pdf</w:t>
-            </w:r>
           </w:p>
         </w:tc>
         <w:tc>
@@ -7668,6 +7571,7 @@
         </w:rPr>
       </w:pPr>
       <w:bookmarkStart w:id="16" w:name="_Toc366444275"/>
+      <w:proofErr w:type="spellStart"/>
       <w:r>
         <w:rPr>
           <w:rFonts w:asciiTheme="majorHAnsi" w:hAnsiTheme="majorHAnsi"/>
@@ -7675,7 +7579,17 @@
           <w:sz w:val="32"/>
           <w:szCs w:val="32"/>
         </w:rPr>
-        <w:t>Baselines do Projeto</w:t>
+        <w:t>Baselines</w:t>
+      </w:r>
+      <w:proofErr w:type="spellEnd"/>
+      <w:r>
+        <w:rPr>
+          <w:rFonts w:asciiTheme="majorHAnsi" w:hAnsiTheme="majorHAnsi"/>
+          <w:b/>
+          <w:sz w:val="32"/>
+          <w:szCs w:val="32"/>
+        </w:rPr>
+        <w:t xml:space="preserve"> do Projeto</w:t>
       </w:r>
       <w:bookmarkEnd w:id="16"/>
     </w:p>
@@ -7685,7 +7599,23 @@
         <w:ind w:firstLine="696"/>
       </w:pPr>
       <w:r>
-        <w:t>As baselines serão geradas ao término de cada fase. Serão armazenadas na pasta tag, na raiz do repositório, seguindo os diretórios que correspondem a cada fase ou iteração.</w:t>
+        <w:t xml:space="preserve">As </w:t>
+      </w:r>
+      <w:proofErr w:type="spellStart"/>
+      <w:r>
+        <w:t>baselines</w:t>
+      </w:r>
+      <w:proofErr w:type="spellEnd"/>
+      <w:r>
+        <w:t xml:space="preserve"> serão geradas ao término de cada fase. Serão armazenadas na pasta </w:t>
+      </w:r>
+      <w:proofErr w:type="spellStart"/>
+      <w:r>
+        <w:t>tag</w:t>
+      </w:r>
+      <w:proofErr w:type="spellEnd"/>
+      <w:r>
+        <w:t>, na raiz do repositório, seguindo os diretórios que correspondem a cada fase ou iteração.</w:t>
       </w:r>
     </w:p>
     <w:p>
@@ -7694,8 +7624,15 @@
         <w:ind w:firstLine="696"/>
       </w:pPr>
       <w:r>
-        <w:lastRenderedPageBreak/>
-        <w:t>Somente o gestor da configuração terá acesso a edição destas pastas, sendo responsável pela criação das baselines e por controlar as mudanças nas mesmas.</w:t>
+        <w:t xml:space="preserve">Somente o gestor da configuração terá acesso a edição destas pastas, sendo responsável pela criação das </w:t>
+      </w:r>
+      <w:proofErr w:type="spellStart"/>
+      <w:r>
+        <w:t>baselines</w:t>
+      </w:r>
+      <w:proofErr w:type="spellEnd"/>
+      <w:r>
+        <w:t xml:space="preserve"> e por controlar as mudanças nas mesmas.</w:t>
       </w:r>
     </w:p>
     <w:p>
@@ -7709,7 +7646,15 @@
         <w:pStyle w:val="PargrafodaLista"/>
       </w:pPr>
       <w:r>
-        <w:t>As baselines geradas para o projeto:</w:t>
+        <w:t xml:space="preserve">As </w:t>
+      </w:r>
+      <w:proofErr w:type="spellStart"/>
+      <w:r>
+        <w:t>baselines</w:t>
+      </w:r>
+      <w:proofErr w:type="spellEnd"/>
+      <w:r>
+        <w:t xml:space="preserve"> geradas para o projeto:</w:t>
       </w:r>
     </w:p>
     <w:tbl>
@@ -7730,12 +7675,14 @@
             <w:tcW w:w="1560" w:type="dxa"/>
           </w:tcPr>
           <w:p>
+            <w:proofErr w:type="spellStart"/>
             <w:r>
               <w:rPr>
                 <w:b/>
               </w:rPr>
               <w:t>Baseline</w:t>
             </w:r>
+            <w:proofErr w:type="spellEnd"/>
           </w:p>
         </w:tc>
         <w:tc>
@@ -7978,6 +7925,7 @@
           <w:sz w:val="32"/>
           <w:szCs w:val="32"/>
         </w:rPr>
+        <w:lastRenderedPageBreak/>
         <w:t>Padrões e Ferramentas</w:t>
       </w:r>
       <w:bookmarkEnd w:id="17"/>
@@ -8141,8 +8089,13 @@
             <w:pPr>
               <w:spacing w:line="240" w:lineRule="auto"/>
             </w:pPr>
-            <w:r>
-              <w:t>Suite de Escritório</w:t>
+            <w:proofErr w:type="spellStart"/>
+            <w:r>
+              <w:t>Suite</w:t>
+            </w:r>
+            <w:proofErr w:type="spellEnd"/>
+            <w:r>
+              <w:t xml:space="preserve"> de Escritório</w:t>
             </w:r>
           </w:p>
         </w:tc>
@@ -8161,8 +8114,13 @@
               <w:spacing w:line="240" w:lineRule="auto"/>
             </w:pPr>
             <w:r>
-              <w:t>Google Docs</w:t>
-            </w:r>
+              <w:t xml:space="preserve">Google </w:t>
+            </w:r>
+            <w:proofErr w:type="spellStart"/>
+            <w:r>
+              <w:t>Docs</w:t>
+            </w:r>
+            <w:proofErr w:type="spellEnd"/>
           </w:p>
         </w:tc>
         <w:tc>
@@ -8241,9 +8199,11 @@
             <w:pPr>
               <w:spacing w:line="240" w:lineRule="auto"/>
             </w:pPr>
+            <w:proofErr w:type="spellStart"/>
             <w:r>
               <w:t>Subversion</w:t>
             </w:r>
+            <w:proofErr w:type="spellEnd"/>
           </w:p>
         </w:tc>
         <w:tc>
@@ -8260,9 +8220,11 @@
             <w:pPr>
               <w:spacing w:line="240" w:lineRule="auto"/>
             </w:pPr>
+            <w:proofErr w:type="spellStart"/>
             <w:r>
               <w:t>Multiplataforma</w:t>
             </w:r>
+            <w:proofErr w:type="spellEnd"/>
           </w:p>
         </w:tc>
         <w:tc>
@@ -8322,9 +8284,21 @@
             <w:pPr>
               <w:spacing w:line="240" w:lineRule="auto"/>
             </w:pPr>
-            <w:r>
-              <w:t>Astah  Community</w:t>
-            </w:r>
+            <w:proofErr w:type="spellStart"/>
+            <w:proofErr w:type="gramStart"/>
+            <w:r>
+              <w:t>Astah</w:t>
+            </w:r>
+            <w:proofErr w:type="spellEnd"/>
+            <w:r>
+              <w:t xml:space="preserve">  </w:t>
+            </w:r>
+            <w:proofErr w:type="spellStart"/>
+            <w:r>
+              <w:t>Community</w:t>
+            </w:r>
+            <w:proofErr w:type="spellEnd"/>
+            <w:proofErr w:type="gramEnd"/>
           </w:p>
         </w:tc>
         <w:tc>
@@ -8341,9 +8315,11 @@
             <w:pPr>
               <w:spacing w:line="240" w:lineRule="auto"/>
             </w:pPr>
+            <w:proofErr w:type="spellStart"/>
             <w:r>
               <w:t>Multiplataforma</w:t>
             </w:r>
+            <w:proofErr w:type="spellEnd"/>
           </w:p>
         </w:tc>
         <w:tc>
@@ -8544,7 +8520,6 @@
               <w:spacing w:line="240" w:lineRule="auto"/>
             </w:pPr>
             <w:r>
-              <w:lastRenderedPageBreak/>
               <w:t>Gerenciador de artefatos</w:t>
             </w:r>
           </w:p>
@@ -8563,9 +8538,11 @@
             <w:pPr>
               <w:spacing w:line="240" w:lineRule="auto"/>
             </w:pPr>
+            <w:proofErr w:type="spellStart"/>
             <w:r>
               <w:t>Artifactory</w:t>
             </w:r>
+            <w:proofErr w:type="spellEnd"/>
           </w:p>
         </w:tc>
         <w:tc>
@@ -8663,9 +8640,11 @@
             <w:pPr>
               <w:spacing w:line="240" w:lineRule="auto"/>
             </w:pPr>
+            <w:proofErr w:type="spellStart"/>
             <w:r>
               <w:t>Multiplataforma</w:t>
             </w:r>
+            <w:proofErr w:type="spellEnd"/>
           </w:p>
         </w:tc>
         <w:tc>
@@ -8725,9 +8704,11 @@
             <w:pPr>
               <w:spacing w:line="240" w:lineRule="auto"/>
             </w:pPr>
+            <w:proofErr w:type="spellStart"/>
             <w:r>
               <w:t>Netbeans</w:t>
             </w:r>
+            <w:proofErr w:type="spellEnd"/>
           </w:p>
         </w:tc>
         <w:tc>
@@ -8744,9 +8725,11 @@
             <w:pPr>
               <w:spacing w:line="240" w:lineRule="auto"/>
             </w:pPr>
+            <w:proofErr w:type="spellStart"/>
             <w:r>
               <w:t>Multiplataforma</w:t>
             </w:r>
+            <w:proofErr w:type="spellEnd"/>
           </w:p>
         </w:tc>
         <w:tc>
@@ -8806,9 +8789,11 @@
             <w:pPr>
               <w:spacing w:line="240" w:lineRule="auto"/>
             </w:pPr>
+            <w:proofErr w:type="spellStart"/>
             <w:r>
               <w:t>Redmine</w:t>
             </w:r>
+            <w:proofErr w:type="spellEnd"/>
           </w:p>
         </w:tc>
         <w:tc>
@@ -8825,9 +8810,11 @@
             <w:pPr>
               <w:spacing w:line="240" w:lineRule="auto"/>
             </w:pPr>
+            <w:proofErr w:type="spellStart"/>
             <w:r>
               <w:t>Multiplataforma</w:t>
             </w:r>
+            <w:proofErr w:type="spellEnd"/>
           </w:p>
         </w:tc>
         <w:tc>
@@ -8913,14 +8900,9 @@
           <w:sz w:val="32"/>
           <w:szCs w:val="32"/>
         </w:rPr>
-        <w:t>9.2.1 Padrões de Commit ao Repositório</w:t>
-      </w:r>
-      <w:bookmarkEnd w:id="20"/>
-    </w:p>
-    <w:p>
-      <w:pPr>
-        <w:pStyle w:val="PargrafodaLista"/>
-      </w:pPr>
+        <w:t xml:space="preserve">9.2.1 Padrões de </w:t>
+      </w:r>
+      <w:proofErr w:type="spellStart"/>
       <w:r>
         <w:rPr>
           <w:rFonts w:asciiTheme="majorHAnsi" w:hAnsiTheme="majorHAnsi"/>
@@ -8928,10 +8910,43 @@
           <w:sz w:val="32"/>
           <w:szCs w:val="32"/>
         </w:rPr>
+        <w:t>Commit</w:t>
+      </w:r>
+      <w:proofErr w:type="spellEnd"/>
+      <w:r>
+        <w:rPr>
+          <w:rFonts w:asciiTheme="majorHAnsi" w:hAnsiTheme="majorHAnsi"/>
+          <w:b/>
+          <w:sz w:val="32"/>
+          <w:szCs w:val="32"/>
+        </w:rPr>
+        <w:t xml:space="preserve"> ao Repositório</w:t>
+      </w:r>
+      <w:bookmarkEnd w:id="20"/>
+    </w:p>
+    <w:p>
+      <w:pPr>
+        <w:pStyle w:val="PargrafodaLista"/>
+      </w:pPr>
+      <w:r>
+        <w:rPr>
+          <w:rFonts w:asciiTheme="majorHAnsi" w:hAnsiTheme="majorHAnsi"/>
+          <w:b/>
+          <w:sz w:val="32"/>
+          <w:szCs w:val="32"/>
+        </w:rPr>
         <w:tab/>
       </w:r>
       <w:r>
-        <w:t>Sempre que for realizado um commit ao repositório de versionamento é obrigatório o envio da mensagem. Esta mensagem seguirá o padrão:</w:t>
+        <w:t xml:space="preserve">Sempre que for realizado um </w:t>
+      </w:r>
+      <w:proofErr w:type="spellStart"/>
+      <w:r>
+        <w:t>commit</w:t>
+      </w:r>
+      <w:proofErr w:type="spellEnd"/>
+      <w:r>
+        <w:t xml:space="preserve"> ao repositório de versionamento é obrigatório o envio da mensagem. Esta mensagem seguirá o padrão:</w:t>
       </w:r>
     </w:p>
     <w:p>
@@ -8946,7 +8961,36 @@
           <w:b/>
         </w:rPr>
         <w:tab/>
-        <w:t>ref_#&lt;numero_da_atividade&gt; - &lt;Mensagem&gt;</w:t>
+      </w:r>
+      <w:proofErr w:type="spellStart"/>
+      <w:proofErr w:type="gramStart"/>
+      <w:r>
+        <w:rPr>
+          <w:b/>
+        </w:rPr>
+        <w:t>ref</w:t>
+      </w:r>
+      <w:proofErr w:type="spellEnd"/>
+      <w:proofErr w:type="gramEnd"/>
+      <w:r>
+        <w:rPr>
+          <w:b/>
+        </w:rPr>
+        <w:t>_#&lt;</w:t>
+      </w:r>
+      <w:proofErr w:type="spellStart"/>
+      <w:r>
+        <w:rPr>
+          <w:b/>
+        </w:rPr>
+        <w:t>numero_da_atividade</w:t>
+      </w:r>
+      <w:proofErr w:type="spellEnd"/>
+      <w:r>
+        <w:rPr>
+          <w:b/>
+        </w:rPr>
+        <w:t>&gt; - &lt;Mensagem&gt;</w:t>
       </w:r>
     </w:p>
     <w:p>
@@ -8964,7 +9008,23 @@
       </w:pPr>
       <w:r>
         <w:tab/>
-        <w:t>&lt;numero_da_atividade&gt; - É o número de referência do Redmine, caso exista.</w:t>
+        <w:t>&lt;</w:t>
+      </w:r>
+      <w:proofErr w:type="spellStart"/>
+      <w:r>
+        <w:t>numero_da_atividade</w:t>
+      </w:r>
+      <w:proofErr w:type="spellEnd"/>
+      <w:r>
+        <w:t xml:space="preserve">&gt; - É o número de referência do </w:t>
+      </w:r>
+      <w:proofErr w:type="spellStart"/>
+      <w:r>
+        <w:t>Redmine</w:t>
+      </w:r>
+      <w:proofErr w:type="spellEnd"/>
+      <w:r>
+        <w:t>, caso exista.</w:t>
       </w:r>
     </w:p>
     <w:p/>
@@ -8989,6 +9049,7 @@
         <w:rPr>
           <w:b/>
         </w:rPr>
+        <w:lastRenderedPageBreak/>
         <w:t>Atividades</w:t>
       </w:r>
       <w:bookmarkEnd w:id="21"/>
@@ -9060,35 +9121,42 @@
           <w:sz w:val="32"/>
           <w:szCs w:val="32"/>
         </w:rPr>
-        <w:t>10.2 Analisar Solicitação de Mudança de Baseline</w:t>
-      </w:r>
-      <w:bookmarkEnd w:id="23"/>
-    </w:p>
-    <w:p>
-      <w:pPr>
-        <w:pStyle w:val="PargrafodaLista"/>
-        <w:ind w:firstLine="696"/>
-      </w:pPr>
-      <w:r>
-        <w:t>Cada solicitação realizada deverá passar por uma análise de solicitação de mudança em baseline.</w:t>
-      </w:r>
-    </w:p>
-    <w:p>
-      <w:pPr>
-        <w:pStyle w:val="PargrafodaLista"/>
-        <w:ind w:firstLine="696"/>
+        <w:t xml:space="preserve">10.2 Analisar Solicitação de Mudança de </w:t>
+      </w:r>
+      <w:proofErr w:type="spellStart"/>
+      <w:r>
         <w:rPr>
           <w:rFonts w:asciiTheme="majorHAnsi" w:hAnsiTheme="majorHAnsi"/>
           <w:b/>
           <w:sz w:val="32"/>
           <w:szCs w:val="32"/>
         </w:rPr>
-      </w:pPr>
+        <w:t>Baseline</w:t>
+      </w:r>
+      <w:bookmarkEnd w:id="23"/>
+      <w:proofErr w:type="spellEnd"/>
     </w:p>
     <w:p>
       <w:pPr>
         <w:pStyle w:val="PargrafodaLista"/>
-        <w:outlineLvl w:val="2"/>
+        <w:ind w:firstLine="696"/>
+      </w:pPr>
+      <w:r>
+        <w:t xml:space="preserve">Cada solicitação realizada deverá passar por uma análise de solicitação de mudança em </w:t>
+      </w:r>
+      <w:proofErr w:type="spellStart"/>
+      <w:r>
+        <w:t>baseline</w:t>
+      </w:r>
+      <w:proofErr w:type="spellEnd"/>
+      <w:r>
+        <w:t>.</w:t>
+      </w:r>
+    </w:p>
+    <w:p>
+      <w:pPr>
+        <w:pStyle w:val="PargrafodaLista"/>
+        <w:ind w:firstLine="696"/>
         <w:rPr>
           <w:rFonts w:asciiTheme="majorHAnsi" w:hAnsiTheme="majorHAnsi"/>
           <w:b/>
@@ -9096,62 +9164,95 @@
           <w:szCs w:val="32"/>
         </w:rPr>
       </w:pPr>
-      <w:bookmarkStart w:id="24" w:name="_Toc366444283"/>
-      <w:r>
+    </w:p>
+    <w:p>
+      <w:pPr>
+        <w:pStyle w:val="PargrafodaLista"/>
+        <w:outlineLvl w:val="2"/>
         <w:rPr>
           <w:rFonts w:asciiTheme="majorHAnsi" w:hAnsiTheme="majorHAnsi"/>
           <w:b/>
           <w:sz w:val="32"/>
           <w:szCs w:val="32"/>
         </w:rPr>
-        <w:t>10.3 Planejar Mudança em Baseline</w:t>
-      </w:r>
-      <w:bookmarkEnd w:id="24"/>
-    </w:p>
-    <w:p>
-      <w:pPr>
-        <w:pStyle w:val="PargrafodaLista"/>
-        <w:ind w:firstLine="696"/>
-      </w:pPr>
-      <w:r>
-        <w:t>Com a análise de mudança aprovada o gestor deverá planejar a implementação da mudança solicitada juntamente com a Gerência de Projetos e Integração incluindo no cronograma do projeto as atividades relativas a mudança aprovada e solicitada.</w:t>
-      </w:r>
-    </w:p>
-    <w:p>
-      <w:pPr>
-        <w:pStyle w:val="PargrafodaLista"/>
-        <w:ind w:firstLine="696"/>
+      </w:pPr>
+      <w:bookmarkStart w:id="24" w:name="_Toc366444283"/>
+      <w:r>
         <w:rPr>
           <w:rFonts w:asciiTheme="majorHAnsi" w:hAnsiTheme="majorHAnsi"/>
           <w:b/>
           <w:sz w:val="32"/>
           <w:szCs w:val="32"/>
         </w:rPr>
-      </w:pPr>
-    </w:p>
-    <w:p>
-      <w:pPr>
-        <w:pStyle w:val="PargrafodaLista"/>
-        <w:outlineLvl w:val="2"/>
+        <w:t xml:space="preserve">10.3 Planejar Mudança em </w:t>
+      </w:r>
+      <w:proofErr w:type="spellStart"/>
+      <w:r>
         <w:rPr>
           <w:rFonts w:asciiTheme="majorHAnsi" w:hAnsiTheme="majorHAnsi"/>
           <w:b/>
           <w:sz w:val="32"/>
           <w:szCs w:val="32"/>
         </w:rPr>
-      </w:pPr>
-      <w:bookmarkStart w:id="25" w:name="_Toc366444284"/>
-      <w:r>
+        <w:t>Baseline</w:t>
+      </w:r>
+      <w:bookmarkEnd w:id="24"/>
+      <w:proofErr w:type="spellEnd"/>
+    </w:p>
+    <w:p>
+      <w:pPr>
+        <w:pStyle w:val="PargrafodaLista"/>
+        <w:ind w:firstLine="696"/>
+      </w:pPr>
+      <w:r>
+        <w:t>Com a análise de mudança aprovada o gestor deverá planejar a implementação da mudança solicitada juntamente com a Gerência de Projetos e Integração incluindo no cronograma do projeto as atividades relativas a mudança aprovada e solicitada.</w:t>
+      </w:r>
+    </w:p>
+    <w:p>
+      <w:pPr>
+        <w:pStyle w:val="PargrafodaLista"/>
+        <w:ind w:firstLine="696"/>
         <w:rPr>
           <w:rFonts w:asciiTheme="majorHAnsi" w:hAnsiTheme="majorHAnsi"/>
           <w:b/>
           <w:sz w:val="32"/>
           <w:szCs w:val="32"/>
         </w:rPr>
-        <w:lastRenderedPageBreak/>
-        <w:t>10.4 Implementar Mudança em Baseline</w:t>
+      </w:pPr>
+    </w:p>
+    <w:p>
+      <w:pPr>
+        <w:pStyle w:val="PargrafodaLista"/>
+        <w:outlineLvl w:val="2"/>
+        <w:rPr>
+          <w:rFonts w:asciiTheme="majorHAnsi" w:hAnsiTheme="majorHAnsi"/>
+          <w:b/>
+          <w:sz w:val="32"/>
+          <w:szCs w:val="32"/>
+        </w:rPr>
+      </w:pPr>
+      <w:bookmarkStart w:id="25" w:name="_Toc366444284"/>
+      <w:r>
+        <w:rPr>
+          <w:rFonts w:asciiTheme="majorHAnsi" w:hAnsiTheme="majorHAnsi"/>
+          <w:b/>
+          <w:sz w:val="32"/>
+          <w:szCs w:val="32"/>
+        </w:rPr>
+        <w:t xml:space="preserve">10.4 Implementar Mudança em </w:t>
+      </w:r>
+      <w:proofErr w:type="spellStart"/>
+      <w:r>
+        <w:rPr>
+          <w:rFonts w:asciiTheme="majorHAnsi" w:hAnsiTheme="majorHAnsi"/>
+          <w:b/>
+          <w:sz w:val="32"/>
+          <w:szCs w:val="32"/>
+        </w:rPr>
+        <w:t>Baseline</w:t>
       </w:r>
       <w:bookmarkEnd w:id="25"/>
+      <w:proofErr w:type="spellEnd"/>
     </w:p>
     <w:p>
       <w:pPr>
@@ -9166,8 +9267,21 @@
       <w:pPr>
         <w:pStyle w:val="PargrafodaLista"/>
       </w:pPr>
-      <w:r>
-        <w:t>previsto no plano de mudança em baseline.</w:t>
+      <w:proofErr w:type="gramStart"/>
+      <w:r>
+        <w:t>previsto</w:t>
+      </w:r>
+      <w:proofErr w:type="gramEnd"/>
+      <w:r>
+        <w:t xml:space="preserve"> no plano de mudança em </w:t>
+      </w:r>
+      <w:proofErr w:type="spellStart"/>
+      <w:r>
+        <w:t>baseline</w:t>
+      </w:r>
+      <w:proofErr w:type="spellEnd"/>
+      <w:r>
+        <w:t>.</w:t>
       </w:r>
     </w:p>
     <w:p>
@@ -9336,7 +9450,7 @@
           <w:rPr>
             <w:noProof/>
           </w:rPr>
-          <w:t>15</w:t>
+          <w:t>14</w:t>
         </w:r>
         <w:r>
           <w:rPr>
@@ -9420,8 +9534,13 @@
           <w:pPr>
             <w:pStyle w:val="Cabealho"/>
           </w:pPr>
+          <w:proofErr w:type="spellStart"/>
           <w:r>
-            <w:t>ContPatri – Contador de Patrimônio</w:t>
+            <w:t>ContPatri</w:t>
+          </w:r>
+          <w:proofErr w:type="spellEnd"/>
+          <w:r>
+            <w:t xml:space="preserve"> – Contador de Patrimônio</w:t>
           </w:r>
         </w:p>
       </w:tc>
@@ -9457,6 +9576,7 @@
           <w:tcW w:w="4746" w:type="dxa"/>
         </w:tcPr>
         <w:p>
+          <w:proofErr w:type="spellStart"/>
           <w:r>
             <w:rPr>
               <w:i/>
@@ -9469,6 +9589,7 @@
             </w:rPr>
             <w:t>_plano_gerencia_configuracao</w:t>
           </w:r>
+          <w:proofErr w:type="spellEnd"/>
         </w:p>
       </w:tc>
       <w:tc>
@@ -12696,6 +12817,568 @@
 </w:styles>
 </file>
 
+<file path=word/glossary/document.xml><?xml version="1.0" encoding="utf-8"?>
+<w:glossaryDocument xmlns:wpc="http://schemas.microsoft.com/office/word/2010/wordprocessingCanvas" xmlns:mc="http://schemas.openxmlformats.org/markup-compatibility/2006" xmlns:o="urn:schemas-microsoft-com:office:office" xmlns:r="http://schemas.openxmlformats.org/officeDocument/2006/relationships" xmlns:m="http://schemas.openxmlformats.org/officeDocument/2006/math" xmlns:v="urn:schemas-microsoft-com:vml" xmlns:wp14="http://schemas.microsoft.com/office/word/2010/wordprocessingDrawing" xmlns:wp="http://schemas.openxmlformats.org/drawingml/2006/wordprocessingDrawing" xmlns:w10="urn:schemas-microsoft-com:office:word" xmlns:w="http://schemas.openxmlformats.org/wordprocessingml/2006/main" xmlns:w14="http://schemas.microsoft.com/office/word/2010/wordml" xmlns:w15="http://schemas.microsoft.com/office/word/2012/wordml" xmlns:wpg="http://schemas.microsoft.com/office/word/2010/wordprocessingGroup" xmlns:wpi="http://schemas.microsoft.com/office/word/2010/wordprocessingInk" xmlns:wne="http://schemas.microsoft.com/office/word/2006/wordml" xmlns:wps="http://schemas.microsoft.com/office/word/2010/wordprocessingShape" mc:Ignorable="w14 w15 wp14"/>
+</file>
+
+<file path=word/glossary/fontTable.xml><?xml version="1.0" encoding="utf-8"?>
+<w:fonts xmlns:mc="http://schemas.openxmlformats.org/markup-compatibility/2006" xmlns:r="http://schemas.openxmlformats.org/officeDocument/2006/relationships" xmlns:w="http://schemas.openxmlformats.org/wordprocessingml/2006/main" xmlns:w14="http://schemas.microsoft.com/office/word/2010/wordml" xmlns:w15="http://schemas.microsoft.com/office/word/2012/wordml" mc:Ignorable="w14 w15">
+  <w:font w:name="Symbol">
+    <w:panose1 w:val="05050102010706020507"/>
+    <w:charset w:val="02"/>
+    <w:family w:val="roman"/>
+    <w:pitch w:val="variable"/>
+    <w:sig w:usb0="00000000" w:usb1="10000000" w:usb2="00000000" w:usb3="00000000" w:csb0="80000000" w:csb1="00000000"/>
+  </w:font>
+  <w:font w:name="Times New Roman">
+    <w:panose1 w:val="02020603050405020304"/>
+    <w:charset w:val="00"/>
+    <w:family w:val="roman"/>
+    <w:pitch w:val="variable"/>
+    <w:sig w:usb0="E0002AFF" w:usb1="C0007841" w:usb2="00000009" w:usb3="00000000" w:csb0="000001FF" w:csb1="00000000"/>
+  </w:font>
+  <w:font w:name="Courier New">
+    <w:panose1 w:val="02070309020205020404"/>
+    <w:charset w:val="00"/>
+    <w:family w:val="modern"/>
+    <w:pitch w:val="fixed"/>
+    <w:sig w:usb0="E0002AFF" w:usb1="C0007843" w:usb2="00000009" w:usb3="00000000" w:csb0="000001FF" w:csb1="00000000"/>
+  </w:font>
+  <w:font w:name="Wingdings">
+    <w:panose1 w:val="05000000000000000000"/>
+    <w:charset w:val="02"/>
+    <w:family w:val="auto"/>
+    <w:pitch w:val="variable"/>
+    <w:sig w:usb0="00000000" w:usb1="10000000" w:usb2="00000000" w:usb3="00000000" w:csb0="80000000" w:csb1="00000000"/>
+  </w:font>
+  <w:font w:name="Calibri">
+    <w:panose1 w:val="020F0502020204030204"/>
+    <w:charset w:val="00"/>
+    <w:family w:val="swiss"/>
+    <w:pitch w:val="variable"/>
+    <w:sig w:usb0="E00002FF" w:usb1="4000ACFF" w:usb2="00000001" w:usb3="00000000" w:csb0="0000019F" w:csb1="00000000"/>
+  </w:font>
+  <w:font w:name="Calibri Light">
+    <w:panose1 w:val="020F0302020204030204"/>
+    <w:charset w:val="00"/>
+    <w:family w:val="swiss"/>
+    <w:pitch w:val="variable"/>
+    <w:sig w:usb0="A00002EF" w:usb1="4000207B" w:usb2="00000000" w:usb3="00000000" w:csb0="0000019F" w:csb1="00000000"/>
+  </w:font>
+  <w:font w:name="SimSun">
+    <w:altName w:val="宋体"/>
+    <w:panose1 w:val="02010600030101010101"/>
+    <w:charset w:val="86"/>
+    <w:family w:val="auto"/>
+    <w:pitch w:val="variable"/>
+    <w:sig w:usb0="00000003" w:usb1="288F0000" w:usb2="00000016" w:usb3="00000000" w:csb0="00040001" w:csb1="00000000"/>
+  </w:font>
+  <w:font w:name="Tahoma">
+    <w:panose1 w:val="020B0604030504040204"/>
+    <w:charset w:val="00"/>
+    <w:family w:val="swiss"/>
+    <w:pitch w:val="variable"/>
+    <w:sig w:usb0="E1002EFF" w:usb1="C000605B" w:usb2="00000029" w:usb3="00000000" w:csb0="000101FF" w:csb1="00000000"/>
+  </w:font>
+  <w:font w:name="Arial">
+    <w:panose1 w:val="020B0604020202020204"/>
+    <w:charset w:val="00"/>
+    <w:family w:val="swiss"/>
+    <w:pitch w:val="variable"/>
+    <w:sig w:usb0="E0002AFF" w:usb1="C0007843" w:usb2="00000009" w:usb3="00000000" w:csb0="000001FF" w:csb1="00000000"/>
+  </w:font>
+  <w:font w:name="Times">
+    <w:panose1 w:val="02020603050405020304"/>
+    <w:charset w:val="00"/>
+    <w:family w:val="roman"/>
+    <w:pitch w:val="variable"/>
+    <w:sig w:usb0="E0002AFF" w:usb1="C0007841" w:usb2="00000009" w:usb3="00000000" w:csb0="000001FF" w:csb1="00000000"/>
+  </w:font>
+</w:fonts>
+</file>
+
+<file path=word/glossary/settings.xml><?xml version="1.0" encoding="utf-8"?>
+<w:settings xmlns:mc="http://schemas.openxmlformats.org/markup-compatibility/2006" xmlns:o="urn:schemas-microsoft-com:office:office" xmlns:r="http://schemas.openxmlformats.org/officeDocument/2006/relationships" xmlns:m="http://schemas.openxmlformats.org/officeDocument/2006/math" xmlns:v="urn:schemas-microsoft-com:vml" xmlns:w10="urn:schemas-microsoft-com:office:word" xmlns:w="http://schemas.openxmlformats.org/wordprocessingml/2006/main" xmlns:w14="http://schemas.microsoft.com/office/word/2010/wordml" xmlns:w15="http://schemas.microsoft.com/office/word/2012/wordml" xmlns:sl="http://schemas.openxmlformats.org/schemaLibrary/2006/main" mc:Ignorable="w14 w15">
+  <w:view w:val="normal"/>
+  <w:defaultTabStop w:val="708"/>
+  <w:hyphenationZone w:val="425"/>
+  <w:characterSpacingControl w:val="doNotCompress"/>
+  <w:compat>
+    <w:useFELayout/>
+    <w:compatSetting w:name="compatibilityMode" w:uri="http://schemas.microsoft.com/office/word" w:val="15"/>
+    <w:compatSetting w:name="overrideTableStyleFontSizeAndJustification" w:uri="http://schemas.microsoft.com/office/word" w:val="1"/>
+    <w:compatSetting w:name="enableOpenTypeFeatures" w:uri="http://schemas.microsoft.com/office/word" w:val="1"/>
+    <w:compatSetting w:name="doNotFlipMirrorIndents" w:uri="http://schemas.microsoft.com/office/word" w:val="1"/>
+    <w:compatSetting w:name="differentiateMultirowTableHeaders" w:uri="http://schemas.microsoft.com/office/word" w:val="1"/>
+  </w:compat>
+  <w:rsids>
+    <w:rsidRoot w:val="00C34002"/>
+    <w:rsid w:val="00C34002"/>
+  </w:rsids>
+  <m:mathPr>
+    <m:mathFont m:val="Cambria Math"/>
+    <m:brkBin m:val="before"/>
+    <m:brkBinSub m:val="--"/>
+    <m:smallFrac m:val="0"/>
+    <m:dispDef/>
+    <m:lMargin m:val="0"/>
+    <m:rMargin m:val="0"/>
+    <m:defJc m:val="centerGroup"/>
+    <m:wrapIndent m:val="1440"/>
+    <m:intLim m:val="subSup"/>
+    <m:naryLim m:val="undOvr"/>
+  </m:mathPr>
+  <w:themeFontLang w:val="pt-BR"/>
+  <w:clrSchemeMapping w:bg1="light1" w:t1="dark1" w:bg2="light2" w:t2="dark2" w:accent1="accent1" w:accent2="accent2" w:accent3="accent3" w:accent4="accent4" w:accent5="accent5" w:accent6="accent6" w:hyperlink="hyperlink" w:followedHyperlink="followedHyperlink"/>
+  <w:decimalSymbol w:val=","/>
+  <w:listSeparator w:val=";"/>
+  <w15:chartTrackingRefBased/>
+</w:settings>
+</file>
+
+<file path=word/glossary/styles.xml><?xml version="1.0" encoding="utf-8"?>
+<w:styles xmlns:mc="http://schemas.openxmlformats.org/markup-compatibility/2006" xmlns:r="http://schemas.openxmlformats.org/officeDocument/2006/relationships" xmlns:w="http://schemas.openxmlformats.org/wordprocessingml/2006/main" xmlns:w14="http://schemas.microsoft.com/office/word/2010/wordml" xmlns:w15="http://schemas.microsoft.com/office/word/2012/wordml" mc:Ignorable="w14 w15">
+  <w:docDefaults>
+    <w:rPrDefault>
+      <w:rPr>
+        <w:rFonts w:asciiTheme="minorHAnsi" w:eastAsiaTheme="minorEastAsia" w:hAnsiTheme="minorHAnsi" w:cstheme="minorBidi"/>
+        <w:sz w:val="22"/>
+        <w:szCs w:val="22"/>
+        <w:lang w:val="pt-BR" w:eastAsia="pt-BR" w:bidi="ar-SA"/>
+      </w:rPr>
+    </w:rPrDefault>
+    <w:pPrDefault>
+      <w:pPr>
+        <w:spacing w:after="160" w:line="259" w:lineRule="auto"/>
+      </w:pPr>
+    </w:pPrDefault>
+  </w:docDefaults>
+  <w:latentStyles w:defLockedState="0" w:defUIPriority="99" w:defSemiHidden="0" w:defUnhideWhenUsed="0" w:defQFormat="0" w:count="371">
+    <w:lsdException w:name="Normal" w:uiPriority="0" w:qFormat="1"/>
+    <w:lsdException w:name="heading 1" w:uiPriority="9" w:qFormat="1"/>
+    <w:lsdException w:name="heading 2" w:semiHidden="1" w:uiPriority="9" w:unhideWhenUsed="1" w:qFormat="1"/>
+    <w:lsdException w:name="heading 3" w:semiHidden="1" w:uiPriority="9" w:unhideWhenUsed="1" w:qFormat="1"/>
+    <w:lsdException w:name="heading 4" w:semiHidden="1" w:uiPriority="9" w:unhideWhenUsed="1" w:qFormat="1"/>
+    <w:lsdException w:name="heading 5" w:semiHidden="1" w:uiPriority="9" w:unhideWhenUsed="1" w:qFormat="1"/>
+    <w:lsdException w:name="heading 6" w:semiHidden="1" w:uiPriority="9" w:unhideWhenUsed="1" w:qFormat="1"/>
+    <w:lsdException w:name="heading 7" w:semiHidden="1" w:uiPriority="9" w:unhideWhenUsed="1" w:qFormat="1"/>
+    <w:lsdException w:name="heading 8" w:semiHidden="1" w:uiPriority="9" w:unhideWhenUsed="1" w:qFormat="1"/>
+    <w:lsdException w:name="heading 9" w:semiHidden="1" w:uiPriority="9" w:unhideWhenUsed="1" w:qFormat="1"/>
+    <w:lsdException w:name="index 1" w:semiHidden="1" w:unhideWhenUsed="1"/>
+    <w:lsdException w:name="index 2" w:semiHidden="1" w:unhideWhenUsed="1"/>
+    <w:lsdException w:name="index 3" w:semiHidden="1" w:unhideWhenUsed="1"/>
+    <w:lsdException w:name="index 4" w:semiHidden="1" w:unhideWhenUsed="1"/>
+    <w:lsdException w:name="index 5" w:semiHidden="1" w:unhideWhenUsed="1"/>
+    <w:lsdException w:name="index 6" w:semiHidden="1" w:unhideWhenUsed="1"/>
+    <w:lsdException w:name="index 7" w:semiHidden="1" w:unhideWhenUsed="1"/>
+    <w:lsdException w:name="index 8" w:semiHidden="1" w:unhideWhenUsed="1"/>
+    <w:lsdException w:name="index 9" w:semiHidden="1" w:unhideWhenUsed="1"/>
+    <w:lsdException w:name="toc 1" w:semiHidden="1" w:uiPriority="39" w:unhideWhenUsed="1"/>
+    <w:lsdException w:name="toc 2" w:semiHidden="1" w:uiPriority="39" w:unhideWhenUsed="1"/>
+    <w:lsdException w:name="toc 3" w:semiHidden="1" w:uiPriority="39" w:unhideWhenUsed="1"/>
+    <w:lsdException w:name="toc 4" w:semiHidden="1" w:uiPriority="39" w:unhideWhenUsed="1"/>
+    <w:lsdException w:name="toc 5" w:semiHidden="1" w:uiPriority="39" w:unhideWhenUsed="1"/>
+    <w:lsdException w:name="toc 6" w:semiHidden="1" w:uiPriority="39" w:unhideWhenUsed="1"/>
+    <w:lsdException w:name="toc 7" w:semiHidden="1" w:uiPriority="39" w:unhideWhenUsed="1"/>
+    <w:lsdException w:name="toc 8" w:semiHidden="1" w:uiPriority="39" w:unhideWhenUsed="1"/>
+    <w:lsdException w:name="toc 9" w:semiHidden="1" w:uiPriority="39" w:unhideWhenUsed="1"/>
+    <w:lsdException w:name="Normal Indent" w:semiHidden="1" w:unhideWhenUsed="1"/>
+    <w:lsdException w:name="footnote text" w:semiHidden="1" w:unhideWhenUsed="1"/>
+    <w:lsdException w:name="annotation text" w:semiHidden="1" w:unhideWhenUsed="1"/>
+    <w:lsdException w:name="header" w:semiHidden="1" w:unhideWhenUsed="1"/>
+    <w:lsdException w:name="footer" w:semiHidden="1" w:unhideWhenUsed="1"/>
+    <w:lsdException w:name="index heading" w:semiHidden="1" w:unhideWhenUsed="1"/>
+    <w:lsdException w:name="caption" w:semiHidden="1" w:uiPriority="35" w:unhideWhenUsed="1" w:qFormat="1"/>
+    <w:lsdException w:name="table of figures" w:semiHidden="1" w:unhideWhenUsed="1"/>
+    <w:lsdException w:name="envelope address" w:semiHidden="1" w:unhideWhenUsed="1"/>
+    <w:lsdException w:name="envelope return" w:semiHidden="1" w:unhideWhenUsed="1"/>
+    <w:lsdException w:name="footnote reference" w:semiHidden="1" w:unhideWhenUsed="1"/>
+    <w:lsdException w:name="annotation reference" w:semiHidden="1" w:unhideWhenUsed="1"/>
+    <w:lsdException w:name="line number" w:semiHidden="1" w:unhideWhenUsed="1"/>
+    <w:lsdException w:name="page number" w:semiHidden="1" w:unhideWhenUsed="1"/>
+    <w:lsdException w:name="endnote reference" w:semiHidden="1" w:unhideWhenUsed="1"/>
+    <w:lsdException w:name="endnote text" w:semiHidden="1" w:unhideWhenUsed="1"/>
+    <w:lsdException w:name="table of authorities" w:semiHidden="1" w:unhideWhenUsed="1"/>
+    <w:lsdException w:name="macro" w:semiHidden="1" w:unhideWhenUsed="1"/>
+    <w:lsdException w:name="toa heading" w:semiHidden="1" w:unhideWhenUsed="1"/>
+    <w:lsdException w:name="List" w:semiHidden="1" w:unhideWhenUsed="1"/>
+    <w:lsdException w:name="List Bullet" w:semiHidden="1" w:unhideWhenUsed="1"/>
+    <w:lsdException w:name="List Number" w:semiHidden="1" w:unhideWhenUsed="1"/>
+    <w:lsdException w:name="List 2" w:semiHidden="1" w:unhideWhenUsed="1"/>
+    <w:lsdException w:name="List 3" w:semiHidden="1" w:unhideWhenUsed="1"/>
+    <w:lsdException w:name="List 4" w:semiHidden="1" w:unhideWhenUsed="1"/>
+    <w:lsdException w:name="List 5" w:semiHidden="1" w:unhideWhenUsed="1"/>
+    <w:lsdException w:name="List Bullet 2" w:semiHidden="1" w:unhideWhenUsed="1"/>
+    <w:lsdException w:name="List Bullet 3" w:semiHidden="1" w:unhideWhenUsed="1"/>
+    <w:lsdException w:name="List Bullet 4" w:semiHidden="1" w:unhideWhenUsed="1"/>
+    <w:lsdException w:name="List Bullet 5" w:semiHidden="1" w:unhideWhenUsed="1"/>
+    <w:lsdException w:name="List Number 2" w:semiHidden="1" w:unhideWhenUsed="1"/>
+    <w:lsdException w:name="List Number 3" w:semiHidden="1" w:unhideWhenUsed="1"/>
+    <w:lsdException w:name="List Number 4" w:semiHidden="1" w:unhideWhenUsed="1"/>
+    <w:lsdException w:name="List Number 5" w:semiHidden="1" w:unhideWhenUsed="1"/>
+    <w:lsdException w:name="Title" w:uiPriority="10" w:qFormat="1"/>
+    <w:lsdException w:name="Closing" w:semiHidden="1" w:unhideWhenUsed="1"/>
+    <w:lsdException w:name="Signature" w:semiHidden="1" w:unhideWhenUsed="1"/>
+    <w:lsdException w:name="Default Paragraph Font" w:semiHidden="1" w:uiPriority="1" w:unhideWhenUsed="1"/>
+    <w:lsdException w:name="Body Text" w:semiHidden="1" w:unhideWhenUsed="1"/>
+    <w:lsdException w:name="Body Text Indent" w:semiHidden="1" w:unhideWhenUsed="1"/>
+    <w:lsdException w:name="List Continue" w:semiHidden="1" w:unhideWhenUsed="1"/>
+    <w:lsdException w:name="List Continue 2" w:semiHidden="1" w:unhideWhenUsed="1"/>
+    <w:lsdException w:name="List Continue 3" w:semiHidden="1" w:unhideWhenUsed="1"/>
+    <w:lsdException w:name="List Continue 4" w:semiHidden="1" w:unhideWhenUsed="1"/>
+    <w:lsdException w:name="List Continue 5" w:semiHidden="1" w:unhideWhenUsed="1"/>
+    <w:lsdException w:name="Message Header" w:semiHidden="1" w:unhideWhenUsed="1"/>
+    <w:lsdException w:name="Subtitle" w:uiPriority="11" w:qFormat="1"/>
+    <w:lsdException w:name="Salutation" w:semiHidden="1" w:unhideWhenUsed="1"/>
+    <w:lsdException w:name="Date" w:semiHidden="1" w:unhideWhenUsed="1"/>
+    <w:lsdException w:name="Body Text First Indent" w:semiHidden="1" w:unhideWhenUsed="1"/>
+    <w:lsdException w:name="Body Text First Indent 2" w:semiHidden="1" w:unhideWhenUsed="1"/>
+    <w:lsdException w:name="Note Heading" w:semiHidden="1" w:unhideWhenUsed="1"/>
+    <w:lsdException w:name="Body Text 2" w:semiHidden="1" w:unhideWhenUsed="1"/>
+    <w:lsdException w:name="Body Text 3" w:semiHidden="1" w:unhideWhenUsed="1"/>
+    <w:lsdException w:name="Body Text Indent 2" w:semiHidden="1" w:unhideWhenUsed="1"/>
+    <w:lsdException w:name="Body Text Indent 3" w:semiHidden="1" w:unhideWhenUsed="1"/>
+    <w:lsdException w:name="Block Text" w:semiHidden="1" w:unhideWhenUsed="1"/>
+    <w:lsdException w:name="Hyperlink" w:semiHidden="1" w:unhideWhenUsed="1"/>
+    <w:lsdException w:name="FollowedHyperlink" w:semiHidden="1" w:unhideWhenUsed="1"/>
+    <w:lsdException w:name="Strong" w:uiPriority="22" w:qFormat="1"/>
+    <w:lsdException w:name="Emphasis" w:uiPriority="20" w:qFormat="1"/>
+    <w:lsdException w:name="Document Map" w:semiHidden="1" w:unhideWhenUsed="1"/>
+    <w:lsdException w:name="Plain Text" w:semiHidden="1" w:unhideWhenUsed="1"/>
+    <w:lsdException w:name="E-mail Signature" w:semiHidden="1" w:unhideWhenUsed="1"/>
+    <w:lsdException w:name="HTML Top of Form" w:semiHidden="1" w:unhideWhenUsed="1"/>
+    <w:lsdException w:name="HTML Bottom of Form" w:semiHidden="1" w:unhideWhenUsed="1"/>
+    <w:lsdException w:name="Normal (Web)" w:semiHidden="1" w:unhideWhenUsed="1"/>
+    <w:lsdException w:name="HTML Acronym" w:semiHidden="1" w:unhideWhenUsed="1"/>
+    <w:lsdException w:name="HTML Address" w:semiHidden="1" w:unhideWhenUsed="1"/>
+    <w:lsdException w:name="HTML Cite" w:semiHidden="1" w:unhideWhenUsed="1"/>
+    <w:lsdException w:name="HTML Code" w:semiHidden="1" w:unhideWhenUsed="1"/>
+    <w:lsdException w:name="HTML Definition" w:semiHidden="1" w:unhideWhenUsed="1"/>
+    <w:lsdException w:name="HTML Keyboard" w:semiHidden="1" w:unhideWhenUsed="1"/>
+    <w:lsdException w:name="HTML Preformatted" w:semiHidden="1" w:unhideWhenUsed="1"/>
+    <w:lsdException w:name="HTML Sample" w:semiHidden="1" w:unhideWhenUsed="1"/>
+    <w:lsdException w:name="HTML Typewriter" w:semiHidden="1" w:unhideWhenUsed="1"/>
+    <w:lsdException w:name="HTML Variable" w:semiHidden="1" w:unhideWhenUsed="1"/>
+    <w:lsdException w:name="Normal Table" w:semiHidden="1" w:unhideWhenUsed="1"/>
+    <w:lsdException w:name="annotation subject" w:semiHidden="1" w:unhideWhenUsed="1"/>
+    <w:lsdException w:name="No List" w:semiHidden="1" w:unhideWhenUsed="1"/>
+    <w:lsdException w:name="Outline List 1" w:semiHidden="1" w:unhideWhenUsed="1"/>
+    <w:lsdException w:name="Outline List 2" w:semiHidden="1" w:unhideWhenUsed="1"/>
+    <w:lsdException w:name="Outline List 3" w:semiHidden="1" w:unhideWhenUsed="1"/>
+    <w:lsdException w:name="Table Simple 1" w:semiHidden="1" w:unhideWhenUsed="1"/>
+    <w:lsdException w:name="Table Simple 2" w:semiHidden="1" w:unhideWhenUsed="1"/>
+    <w:lsdException w:name="Table Simple 3" w:semiHidden="1" w:unhideWhenUsed="1"/>
+    <w:lsdException w:name="Table Classic 1" w:semiHidden="1" w:unhideWhenUsed="1"/>
+    <w:lsdException w:name="Table Classic 2" w:semiHidden="1" w:unhideWhenUsed="1"/>
+    <w:lsdException w:name="Table Classic 3" w:semiHidden="1" w:unhideWhenUsed="1"/>
+    <w:lsdException w:name="Table Classic 4" w:semiHidden="1" w:unhideWhenUsed="1"/>
+    <w:lsdException w:name="Table Colorful 1" w:semiHidden="1" w:unhideWhenUsed="1"/>
+    <w:lsdException w:name="Table Colorful 2" w:semiHidden="1" w:unhideWhenUsed="1"/>
+    <w:lsdException w:name="Table Colorful 3" w:semiHidden="1" w:unhideWhenUsed="1"/>
+    <w:lsdException w:name="Table Columns 1" w:semiHidden="1" w:unhideWhenUsed="1"/>
+    <w:lsdException w:name="Table Columns 2" w:semiHidden="1" w:unhideWhenUsed="1"/>
+    <w:lsdException w:name="Table Columns 3" w:semiHidden="1" w:unhideWhenUsed="1"/>
+    <w:lsdException w:name="Table Columns 4" w:semiHidden="1" w:unhideWhenUsed="1"/>
+    <w:lsdException w:name="Table Columns 5" w:semiHidden="1" w:unhideWhenUsed="1"/>
+    <w:lsdException w:name="Table Grid 1" w:semiHidden="1" w:unhideWhenUsed="1"/>
+    <w:lsdException w:name="Table Grid 2" w:semiHidden="1" w:unhideWhenUsed="1"/>
+    <w:lsdException w:name="Table Grid 3" w:semiHidden="1" w:unhideWhenUsed="1"/>
+    <w:lsdException w:name="Table Grid 4" w:semiHidden="1" w:unhideWhenUsed="1"/>
+    <w:lsdException w:name="Table Grid 5" w:semiHidden="1" w:unhideWhenUsed="1"/>
+    <w:lsdException w:name="Table Grid 6" w:semiHidden="1" w:unhideWhenUsed="1"/>
+    <w:lsdException w:name="Table Grid 7" w:semiHidden="1" w:unhideWhenUsed="1"/>
+    <w:lsdException w:name="Table Grid 8" w:semiHidden="1" w:unhideWhenUsed="1"/>
+    <w:lsdException w:name="Table List 1" w:semiHidden="1" w:unhideWhenUsed="1"/>
+    <w:lsdException w:name="Table List 2" w:semiHidden="1" w:unhideWhenUsed="1"/>
+    <w:lsdException w:name="Table List 3" w:semiHidden="1" w:unhideWhenUsed="1"/>
+    <w:lsdException w:name="Table List 4" w:semiHidden="1" w:unhideWhenUsed="1"/>
+    <w:lsdException w:name="Table List 5" w:semiHidden="1" w:unhideWhenUsed="1"/>
+    <w:lsdException w:name="Table List 6" w:semiHidden="1" w:unhideWhenUsed="1"/>
+    <w:lsdException w:name="Table List 7" w:semiHidden="1" w:unhideWhenUsed="1"/>
+    <w:lsdException w:name="Table List 8" w:semiHidden="1" w:unhideWhenUsed="1"/>
+    <w:lsdException w:name="Table 3D effects 1" w:semiHidden="1" w:unhideWhenUsed="1"/>
+    <w:lsdException w:name="Table 3D effects 2" w:semiHidden="1" w:unhideWhenUsed="1"/>
+    <w:lsdException w:name="Table 3D effects 3" w:semiHidden="1" w:unhideWhenUsed="1"/>
+    <w:lsdException w:name="Table Contemporary" w:semiHidden="1" w:unhideWhenUsed="1"/>
+    <w:lsdException w:name="Table Elegant" w:semiHidden="1" w:unhideWhenUsed="1"/>
+    <w:lsdException w:name="Table Professional" w:semiHidden="1" w:unhideWhenUsed="1"/>
+    <w:lsdException w:name="Table Subtle 1" w:semiHidden="1" w:unhideWhenUsed="1"/>
+    <w:lsdException w:name="Table Subtle 2" w:semiHidden="1" w:unhideWhenUsed="1"/>
+    <w:lsdException w:name="Table Web 1" w:semiHidden="1" w:unhideWhenUsed="1"/>
+    <w:lsdException w:name="Table Web 2" w:semiHidden="1" w:unhideWhenUsed="1"/>
+    <w:lsdException w:name="Table Web 3" w:semiHidden="1" w:unhideWhenUsed="1"/>
+    <w:lsdException w:name="Balloon Text" w:semiHidden="1" w:unhideWhenUsed="1"/>
+    <w:lsdException w:name="Table Grid" w:uiPriority="39"/>
+    <w:lsdException w:name="Table Theme" w:semiHidden="1" w:unhideWhenUsed="1"/>
+    <w:lsdException w:name="Placeholder Text" w:semiHidden="1"/>
+    <w:lsdException w:name="No Spacing" w:uiPriority="1" w:qFormat="1"/>
+    <w:lsdException w:name="Light Shading" w:uiPriority="60"/>
+    <w:lsdException w:name="Light List" w:uiPriority="61"/>
+    <w:lsdException w:name="Light Grid" w:uiPriority="62"/>
+    <w:lsdException w:name="Medium Shading 1" w:uiPriority="63"/>
+    <w:lsdException w:name="Medium Shading 2" w:uiPriority="64"/>
+    <w:lsdException w:name="Medium List 1" w:uiPriority="65"/>
+    <w:lsdException w:name="Medium List 2" w:uiPriority="66"/>
+    <w:lsdException w:name="Medium Grid 1" w:uiPriority="67"/>
+    <w:lsdException w:name="Medium Grid 2" w:uiPriority="68"/>
+    <w:lsdException w:name="Medium Grid 3" w:uiPriority="69"/>
+    <w:lsdException w:name="Dark List" w:uiPriority="70"/>
+    <w:lsdException w:name="Colorful Shading" w:uiPriority="71"/>
+    <w:lsdException w:name="Colorful List" w:uiPriority="72"/>
+    <w:lsdException w:name="Colorful Grid" w:uiPriority="73"/>
+    <w:lsdException w:name="Light Shading Accent 1" w:uiPriority="60"/>
+    <w:lsdException w:name="Light List Accent 1" w:uiPriority="61"/>
+    <w:lsdException w:name="Light Grid Accent 1" w:uiPriority="62"/>
+    <w:lsdException w:name="Medium Shading 1 Accent 1" w:uiPriority="63"/>
+    <w:lsdException w:name="Medium Shading 2 Accent 1" w:uiPriority="64"/>
+    <w:lsdException w:name="Medium List 1 Accent 1" w:uiPriority="65"/>
+    <w:lsdException w:name="Revision" w:semiHidden="1"/>
+    <w:lsdException w:name="List Paragraph" w:uiPriority="34" w:qFormat="1"/>
+    <w:lsdException w:name="Quote" w:uiPriority="29" w:qFormat="1"/>
+    <w:lsdException w:name="Intense Quote" w:uiPriority="30" w:qFormat="1"/>
+    <w:lsdException w:name="Medium List 2 Accent 1" w:uiPriority="66"/>
+    <w:lsdException w:name="Medium Grid 1 Accent 1" w:uiPriority="67"/>
+    <w:lsdException w:name="Medium Grid 2 Accent 1" w:uiPriority="68"/>
+    <w:lsdException w:name="Medium Grid 3 Accent 1" w:uiPriority="69"/>
+    <w:lsdException w:name="Dark List Accent 1" w:uiPriority="70"/>
+    <w:lsdException w:name="Colorful Shading Accent 1" w:uiPriority="71"/>
+    <w:lsdException w:name="Colorful List Accent 1" w:uiPriority="72"/>
+    <w:lsdException w:name="Colorful Grid Accent 1" w:uiPriority="73"/>
+    <w:lsdException w:name="Light Shading Accent 2" w:uiPriority="60"/>
+    <w:lsdException w:name="Light List Accent 2" w:uiPriority="61"/>
+    <w:lsdException w:name="Light Grid Accent 2" w:uiPriority="62"/>
+    <w:lsdException w:name="Medium Shading 1 Accent 2" w:uiPriority="63"/>
+    <w:lsdException w:name="Medium Shading 2 Accent 2" w:uiPriority="64"/>
+    <w:lsdException w:name="Medium List 1 Accent 2" w:uiPriority="65"/>
+    <w:lsdException w:name="Medium List 2 Accent 2" w:uiPriority="66"/>
+    <w:lsdException w:name="Medium Grid 1 Accent 2" w:uiPriority="67"/>
+    <w:lsdException w:name="Medium Grid 2 Accent 2" w:uiPriority="68"/>
+    <w:lsdException w:name="Medium Grid 3 Accent 2" w:uiPriority="69"/>
+    <w:lsdException w:name="Dark List Accent 2" w:uiPriority="70"/>
+    <w:lsdException w:name="Colorful Shading Accent 2" w:uiPriority="71"/>
+    <w:lsdException w:name="Colorful List Accent 2" w:uiPriority="72"/>
+    <w:lsdException w:name="Colorful Grid Accent 2" w:uiPriority="73"/>
+    <w:lsdException w:name="Light Shading Accent 3" w:uiPriority="60"/>
+    <w:lsdException w:name="Light List Accent 3" w:uiPriority="61"/>
+    <w:lsdException w:name="Light Grid Accent 3" w:uiPriority="62"/>
+    <w:lsdException w:name="Medium Shading 1 Accent 3" w:uiPriority="63"/>
+    <w:lsdException w:name="Medium Shading 2 Accent 3" w:uiPriority="64"/>
+    <w:lsdException w:name="Medium List 1 Accent 3" w:uiPriority="65"/>
+    <w:lsdException w:name="Medium List 2 Accent 3" w:uiPriority="66"/>
+    <w:lsdException w:name="Medium Grid 1 Accent 3" w:uiPriority="67"/>
+    <w:lsdException w:name="Medium Grid 2 Accent 3" w:uiPriority="68"/>
+    <w:lsdException w:name="Medium Grid 3 Accent 3" w:uiPriority="69"/>
+    <w:lsdException w:name="Dark List Accent 3" w:uiPriority="70"/>
+    <w:lsdException w:name="Colorful Shading Accent 3" w:uiPriority="71"/>
+    <w:lsdException w:name="Colorful List Accent 3" w:uiPriority="72"/>
+    <w:lsdException w:name="Colorful Grid Accent 3" w:uiPriority="73"/>
+    <w:lsdException w:name="Light Shading Accent 4" w:uiPriority="60"/>
+    <w:lsdException w:name="Light List Accent 4" w:uiPriority="61"/>
+    <w:lsdException w:name="Light Grid Accent 4" w:uiPriority="62"/>
+    <w:lsdException w:name="Medium Shading 1 Accent 4" w:uiPriority="63"/>
+    <w:lsdException w:name="Medium Shading 2 Accent 4" w:uiPriority="64"/>
+    <w:lsdException w:name="Medium List 1 Accent 4" w:uiPriority="65"/>
+    <w:lsdException w:name="Medium List 2 Accent 4" w:uiPriority="66"/>
+    <w:lsdException w:name="Medium Grid 1 Accent 4" w:uiPriority="67"/>
+    <w:lsdException w:name="Medium Grid 2 Accent 4" w:uiPriority="68"/>
+    <w:lsdException w:name="Medium Grid 3 Accent 4" w:uiPriority="69"/>
+    <w:lsdException w:name="Dark List Accent 4" w:uiPriority="70"/>
+    <w:lsdException w:name="Colorful Shading Accent 4" w:uiPriority="71"/>
+    <w:lsdException w:name="Colorful List Accent 4" w:uiPriority="72"/>
+    <w:lsdException w:name="Colorful Grid Accent 4" w:uiPriority="73"/>
+    <w:lsdException w:name="Light Shading Accent 5" w:uiPriority="60"/>
+    <w:lsdException w:name="Light List Accent 5" w:uiPriority="61"/>
+    <w:lsdException w:name="Light Grid Accent 5" w:uiPriority="62"/>
+    <w:lsdException w:name="Medium Shading 1 Accent 5" w:uiPriority="63"/>
+    <w:lsdException w:name="Medium Shading 2 Accent 5" w:uiPriority="64"/>
+    <w:lsdException w:name="Medium List 1 Accent 5" w:uiPriority="65"/>
+    <w:lsdException w:name="Medium List 2 Accent 5" w:uiPriority="66"/>
+    <w:lsdException w:name="Medium Grid 1 Accent 5" w:uiPriority="67"/>
+    <w:lsdException w:name="Medium Grid 2 Accent 5" w:uiPriority="68"/>
+    <w:lsdException w:name="Medium Grid 3 Accent 5" w:uiPriority="69"/>
+    <w:lsdException w:name="Dark List Accent 5" w:uiPriority="70"/>
+    <w:lsdException w:name="Colorful Shading Accent 5" w:uiPriority="71"/>
+    <w:lsdException w:name="Colorful List Accent 5" w:uiPriority="72"/>
+    <w:lsdException w:name="Colorful Grid Accent 5" w:uiPriority="73"/>
+    <w:lsdException w:name="Light Shading Accent 6" w:uiPriority="60"/>
+    <w:lsdException w:name="Light List Accent 6" w:uiPriority="61"/>
+    <w:lsdException w:name="Light Grid Accent 6" w:uiPriority="62"/>
+    <w:lsdException w:name="Medium Shading 1 Accent 6" w:uiPriority="63"/>
+    <w:lsdException w:name="Medium Shading 2 Accent 6" w:uiPriority="64"/>
+    <w:lsdException w:name="Medium List 1 Accent 6" w:uiPriority="65"/>
+    <w:lsdException w:name="Medium List 2 Accent 6" w:uiPriority="66"/>
+    <w:lsdException w:name="Medium Grid 1 Accent 6" w:uiPriority="67"/>
+    <w:lsdException w:name="Medium Grid 2 Accent 6" w:uiPriority="68"/>
+    <w:lsdException w:name="Medium Grid 3 Accent 6" w:uiPriority="69"/>
+    <w:lsdException w:name="Dark List Accent 6" w:uiPriority="70"/>
+    <w:lsdException w:name="Colorful Shading Accent 6" w:uiPriority="71"/>
+    <w:lsdException w:name="Colorful List Accent 6" w:uiPriority="72"/>
+    <w:lsdException w:name="Colorful Grid Accent 6" w:uiPriority="73"/>
+    <w:lsdException w:name="Subtle Emphasis" w:uiPriority="19" w:qFormat="1"/>
+    <w:lsdException w:name="Intense Emphasis" w:uiPriority="21" w:qFormat="1"/>
+    <w:lsdException w:name="Subtle Reference" w:uiPriority="31" w:qFormat="1"/>
+    <w:lsdException w:name="Intense Reference" w:uiPriority="32" w:qFormat="1"/>
+    <w:lsdException w:name="Book Title" w:uiPriority="33" w:qFormat="1"/>
+    <w:lsdException w:name="Bibliography" w:semiHidden="1" w:uiPriority="37" w:unhideWhenUsed="1"/>
+    <w:lsdException w:name="TOC Heading" w:semiHidden="1" w:uiPriority="39" w:unhideWhenUsed="1" w:qFormat="1"/>
+    <w:lsdException w:name="Plain Table 1" w:uiPriority="41"/>
+    <w:lsdException w:name="Plain Table 2" w:uiPriority="42"/>
+    <w:lsdException w:name="Plain Table 3" w:uiPriority="43"/>
+    <w:lsdException w:name="Plain Table 4" w:uiPriority="44"/>
+    <w:lsdException w:name="Plain Table 5" w:uiPriority="45"/>
+    <w:lsdException w:name="Grid Table Light" w:uiPriority="40"/>
+    <w:lsdException w:name="Grid Table 1 Light" w:uiPriority="46"/>
+    <w:lsdException w:name="Grid Table 2" w:uiPriority="47"/>
+    <w:lsdException w:name="Grid Table 3" w:uiPriority="48"/>
+    <w:lsdException w:name="Grid Table 4" w:uiPriority="49"/>
+    <w:lsdException w:name="Grid Table 5 Dark" w:uiPriority="50"/>
+    <w:lsdException w:name="Grid Table 6 Colorful" w:uiPriority="51"/>
+    <w:lsdException w:name="Grid Table 7 Colorful" w:uiPriority="52"/>
+    <w:lsdException w:name="Grid Table 1 Light Accent 1" w:uiPriority="46"/>
+    <w:lsdException w:name="Grid Table 2 Accent 1" w:uiPriority="47"/>
+    <w:lsdException w:name="Grid Table 3 Accent 1" w:uiPriority="48"/>
+    <w:lsdException w:name="Grid Table 4 Accent 1" w:uiPriority="49"/>
+    <w:lsdException w:name="Grid Table 5 Dark Accent 1" w:uiPriority="50"/>
+    <w:lsdException w:name="Grid Table 6 Colorful Accent 1" w:uiPriority="51"/>
+    <w:lsdException w:name="Grid Table 7 Colorful Accent 1" w:uiPriority="52"/>
+    <w:lsdException w:name="Grid Table 1 Light Accent 2" w:uiPriority="46"/>
+    <w:lsdException w:name="Grid Table 2 Accent 2" w:uiPriority="47"/>
+    <w:lsdException w:name="Grid Table 3 Accent 2" w:uiPriority="48"/>
+    <w:lsdException w:name="Grid Table 4 Accent 2" w:uiPriority="49"/>
+    <w:lsdException w:name="Grid Table 5 Dark Accent 2" w:uiPriority="50"/>
+    <w:lsdException w:name="Grid Table 6 Colorful Accent 2" w:uiPriority="51"/>
+    <w:lsdException w:name="Grid Table 7 Colorful Accent 2" w:uiPriority="52"/>
+    <w:lsdException w:name="Grid Table 1 Light Accent 3" w:uiPriority="46"/>
+    <w:lsdException w:name="Grid Table 2 Accent 3" w:uiPriority="47"/>
+    <w:lsdException w:name="Grid Table 3 Accent 3" w:uiPriority="48"/>
+    <w:lsdException w:name="Grid Table 4 Accent 3" w:uiPriority="49"/>
+    <w:lsdException w:name="Grid Table 5 Dark Accent 3" w:uiPriority="50"/>
+    <w:lsdException w:name="Grid Table 6 Colorful Accent 3" w:uiPriority="51"/>
+    <w:lsdException w:name="Grid Table 7 Colorful Accent 3" w:uiPriority="52"/>
+    <w:lsdException w:name="Grid Table 1 Light Accent 4" w:uiPriority="46"/>
+    <w:lsdException w:name="Grid Table 2 Accent 4" w:uiPriority="47"/>
+    <w:lsdException w:name="Grid Table 3 Accent 4" w:uiPriority="48"/>
+    <w:lsdException w:name="Grid Table 4 Accent 4" w:uiPriority="49"/>
+    <w:lsdException w:name="Grid Table 5 Dark Accent 4" w:uiPriority="50"/>
+    <w:lsdException w:name="Grid Table 6 Colorful Accent 4" w:uiPriority="51"/>
+    <w:lsdException w:name="Grid Table 7 Colorful Accent 4" w:uiPriority="52"/>
+    <w:lsdException w:name="Grid Table 1 Light Accent 5" w:uiPriority="46"/>
+    <w:lsdException w:name="Grid Table 2 Accent 5" w:uiPriority="47"/>
+    <w:lsdException w:name="Grid Table 3 Accent 5" w:uiPriority="48"/>
+    <w:lsdException w:name="Grid Table 4 Accent 5" w:uiPriority="49"/>
+    <w:lsdException w:name="Grid Table 5 Dark Accent 5" w:uiPriority="50"/>
+    <w:lsdException w:name="Grid Table 6 Colorful Accent 5" w:uiPriority="51"/>
+    <w:lsdException w:name="Grid Table 7 Colorful Accent 5" w:uiPriority="52"/>
+    <w:lsdException w:name="Grid Table 1 Light Accent 6" w:uiPriority="46"/>
+    <w:lsdException w:name="Grid Table 2 Accent 6" w:uiPriority="47"/>
+    <w:lsdException w:name="Grid Table 3 Accent 6" w:uiPriority="48"/>
+    <w:lsdException w:name="Grid Table 4 Accent 6" w:uiPriority="49"/>
+    <w:lsdException w:name="Grid Table 5 Dark Accent 6" w:uiPriority="50"/>
+    <w:lsdException w:name="Grid Table 6 Colorful Accent 6" w:uiPriority="51"/>
+    <w:lsdException w:name="Grid Table 7 Colorful Accent 6" w:uiPriority="52"/>
+    <w:lsdException w:name="List Table 1 Light" w:uiPriority="46"/>
+    <w:lsdException w:name="List Table 2" w:uiPriority="47"/>
+    <w:lsdException w:name="List Table 3" w:uiPriority="48"/>
+    <w:lsdException w:name="List Table 4" w:uiPriority="49"/>
+    <w:lsdException w:name="List Table 5 Dark" w:uiPriority="50"/>
+    <w:lsdException w:name="List Table 6 Colorful" w:uiPriority="51"/>
+    <w:lsdException w:name="List Table 7 Colorful" w:uiPriority="52"/>
+    <w:lsdException w:name="List Table 1 Light Accent 1" w:uiPriority="46"/>
+    <w:lsdException w:name="List Table 2 Accent 1" w:uiPriority="47"/>
+    <w:lsdException w:name="List Table 3 Accent 1" w:uiPriority="48"/>
+    <w:lsdException w:name="List Table 4 Accent 1" w:uiPriority="49"/>
+    <w:lsdException w:name="List Table 5 Dark Accent 1" w:uiPriority="50"/>
+    <w:lsdException w:name="List Table 6 Colorful Accent 1" w:uiPriority="51"/>
+    <w:lsdException w:name="List Table 7 Colorful Accent 1" w:uiPriority="52"/>
+    <w:lsdException w:name="List Table 1 Light Accent 2" w:uiPriority="46"/>
+    <w:lsdException w:name="List Table 2 Accent 2" w:uiPriority="47"/>
+    <w:lsdException w:name="List Table 3 Accent 2" w:uiPriority="48"/>
+    <w:lsdException w:name="List Table 4 Accent 2" w:uiPriority="49"/>
+    <w:lsdException w:name="List Table 5 Dark Accent 2" w:uiPriority="50"/>
+    <w:lsdException w:name="List Table 6 Colorful Accent 2" w:uiPriority="51"/>
+    <w:lsdException w:name="List Table 7 Colorful Accent 2" w:uiPriority="52"/>
+    <w:lsdException w:name="List Table 1 Light Accent 3" w:uiPriority="46"/>
+    <w:lsdException w:name="List Table 2 Accent 3" w:uiPriority="47"/>
+    <w:lsdException w:name="List Table 3 Accent 3" w:uiPriority="48"/>
+    <w:lsdException w:name="List Table 4 Accent 3" w:uiPriority="49"/>
+    <w:lsdException w:name="List Table 5 Dark Accent 3" w:uiPriority="50"/>
+    <w:lsdException w:name="List Table 6 Colorful Accent 3" w:uiPriority="51"/>
+    <w:lsdException w:name="List Table 7 Colorful Accent 3" w:uiPriority="52"/>
+    <w:lsdException w:name="List Table 1 Light Accent 4" w:uiPriority="46"/>
+    <w:lsdException w:name="List Table 2 Accent 4" w:uiPriority="47"/>
+    <w:lsdException w:name="List Table 3 Accent 4" w:uiPriority="48"/>
+    <w:lsdException w:name="List Table 4 Accent 4" w:uiPriority="49"/>
+    <w:lsdException w:name="List Table 5 Dark Accent 4" w:uiPriority="50"/>
+    <w:lsdException w:name="List Table 6 Colorful Accent 4" w:uiPriority="51"/>
+    <w:lsdException w:name="List Table 7 Colorful Accent 4" w:uiPriority="52"/>
+    <w:lsdException w:name="List Table 1 Light Accent 5" w:uiPriority="46"/>
+    <w:lsdException w:name="List Table 2 Accent 5" w:uiPriority="47"/>
+    <w:lsdException w:name="List Table 3 Accent 5" w:uiPriority="48"/>
+    <w:lsdException w:name="List Table 4 Accent 5" w:uiPriority="49"/>
+    <w:lsdException w:name="List Table 5 Dark Accent 5" w:uiPriority="50"/>
+    <w:lsdException w:name="List Table 6 Colorful Accent 5" w:uiPriority="51"/>
+    <w:lsdException w:name="List Table 7 Colorful Accent 5" w:uiPriority="52"/>
+    <w:lsdException w:name="List Table 1 Light Accent 6" w:uiPriority="46"/>
+    <w:lsdException w:name="List Table 2 Accent 6" w:uiPriority="47"/>
+    <w:lsdException w:name="List Table 3 Accent 6" w:uiPriority="48"/>
+    <w:lsdException w:name="List Table 4 Accent 6" w:uiPriority="49"/>
+    <w:lsdException w:name="List Table 5 Dark Accent 6" w:uiPriority="50"/>
+    <w:lsdException w:name="List Table 6 Colorful Accent 6" w:uiPriority="51"/>
+    <w:lsdException w:name="List Table 7 Colorful Accent 6" w:uiPriority="52"/>
+  </w:latentStyles>
+  <w:style w:type="paragraph" w:default="1" w:styleId="Normal">
+    <w:name w:val="Normal"/>
+    <w:qFormat/>
+  </w:style>
+  <w:style w:type="character" w:default="1" w:styleId="Fontepargpadro">
+    <w:name w:val="Default Paragraph Font"/>
+    <w:uiPriority w:val="1"/>
+    <w:semiHidden/>
+    <w:unhideWhenUsed/>
+  </w:style>
+  <w:style w:type="table" w:default="1" w:styleId="Tabelanormal">
+    <w:name w:val="Normal Table"/>
+    <w:uiPriority w:val="99"/>
+    <w:semiHidden/>
+    <w:unhideWhenUsed/>
+    <w:tblPr>
+      <w:tblInd w:w="0" w:type="dxa"/>
+      <w:tblCellMar>
+        <w:top w:w="0" w:type="dxa"/>
+        <w:left w:w="108" w:type="dxa"/>
+        <w:bottom w:w="0" w:type="dxa"/>
+        <w:right w:w="108" w:type="dxa"/>
+      </w:tblCellMar>
+    </w:tblPr>
+  </w:style>
+  <w:style w:type="numbering" w:default="1" w:styleId="Semlista">
+    <w:name w:val="No List"/>
+    <w:uiPriority w:val="99"/>
+    <w:semiHidden/>
+    <w:unhideWhenUsed/>
+  </w:style>
+  <w:style w:type="paragraph" w:customStyle="1" w:styleId="0329BC1A47374C33A40FF9A688E24F76">
+    <w:name w:val="0329BC1A47374C33A40FF9A688E24F76"/>
+    <w:rsid w:val="00C34002"/>
+  </w:style>
+  <w:style w:type="paragraph" w:customStyle="1" w:styleId="09DF7AA9759649CBB60CA572BA358796">
+    <w:name w:val="09DF7AA9759649CBB60CA572BA358796"/>
+    <w:rsid w:val="00C34002"/>
+  </w:style>
+  <w:style w:type="paragraph" w:customStyle="1" w:styleId="649FD2FD58574CD08FD9581993D59C17">
+    <w:name w:val="649FD2FD58574CD08FD9581993D59C17"/>
+    <w:rsid w:val="00C34002"/>
+  </w:style>
+</w:styles>
+</file>
+
+<file path=word/glossary/webSettings.xml><?xml version="1.0" encoding="utf-8"?>
+<w:webSettings xmlns:mc="http://schemas.openxmlformats.org/markup-compatibility/2006" xmlns:r="http://schemas.openxmlformats.org/officeDocument/2006/relationships" xmlns:w="http://schemas.openxmlformats.org/wordprocessingml/2006/main" xmlns:w14="http://schemas.microsoft.com/office/word/2010/wordml" xmlns:w15="http://schemas.microsoft.com/office/word/2012/wordml" mc:Ignorable="w14 w15">
+  <w:optimizeForBrowser/>
+  <w:allowPNG/>
+</w:webSettings>
+</file>
+
 <file path=word/theme/theme1.xml><?xml version="1.0" encoding="utf-8"?>
 <a:theme xmlns:a="http://schemas.openxmlformats.org/drawingml/2006/main" name="Tema do Office">
   <a:themeElements>
@@ -12962,7 +13645,7 @@
 </file>
 
 <file path=customXml/itemProps1.xml><?xml version="1.0" encoding="utf-8"?>
-<ds:datastoreItem xmlns:ds="http://schemas.openxmlformats.org/officeDocument/2006/customXml" ds:itemID="{44D2FD96-AA2C-4ED2-AB2E-DF3ACAC8139D}">
+<ds:datastoreItem xmlns:ds="http://schemas.openxmlformats.org/officeDocument/2006/customXml" ds:itemID="{1D6C26BA-87E9-4DEB-AD8D-15210A9439B8}">
   <ds:schemaRefs>
     <ds:schemaRef ds:uri="http://schemas.openxmlformats.org/officeDocument/2006/bibliography"/>
   </ds:schemaRefs>

</xml_diff>

<commit_message>
Adicionando artefatos de medicao e documentos que estavam fora de padrao
</commit_message>
<xml_diff>
--- a/Artefatos_de_Projeto/Gerencia_de_Configuracao/CONTPATRI_GCO_PLGC_plano_gerencia_configuracao_1.0.docx
+++ b/Artefatos_de_Projeto/Gerencia_de_Configuracao/CONTPATRI_GCO_PLGC_plano_gerencia_configuracao_1.0.docx
@@ -7027,10 +7027,542 @@
               </w:rPr>
               <w:t>Link para o Repositório</w:t>
             </w:r>
+          </w:p>
+        </w:tc>
+      </w:tr>
+      <w:tr>
+        <w:tc>
+          <w:tcPr>
+            <w:tcW w:w="2992" w:type="dxa"/>
+          </w:tcPr>
+          <w:p>
+            <w:pPr>
+              <w:spacing w:afterLines="60" w:after="144" w:line="360" w:lineRule="auto"/>
+            </w:pPr>
+            <w:r>
+              <w:t>Plano de Gerência de Tempo</w:t>
+            </w:r>
+          </w:p>
+        </w:tc>
+        <w:tc>
+          <w:tcPr>
+            <w:tcW w:w="2993" w:type="dxa"/>
+          </w:tcPr>
+          <w:p>
+            <w:pPr>
+              <w:spacing w:afterLines="60" w:after="144" w:line="360" w:lineRule="auto"/>
+            </w:pPr>
+            <w:r>
+              <w:t>Documento em pdf</w:t>
+            </w:r>
+          </w:p>
+        </w:tc>
+        <w:tc>
+          <w:tcPr>
+            <w:tcW w:w="2993" w:type="dxa"/>
+          </w:tcPr>
+          <w:p>
+            <w:pPr>
+              <w:spacing w:afterLines="60" w:after="144" w:line="360" w:lineRule="auto"/>
+            </w:pPr>
+          </w:p>
+        </w:tc>
+      </w:tr>
+      <w:tr>
+        <w:tc>
+          <w:tcPr>
+            <w:tcW w:w="2992" w:type="dxa"/>
+          </w:tcPr>
+          <w:p>
+            <w:pPr>
+              <w:spacing w:afterLines="60" w:after="144" w:line="360" w:lineRule="auto"/>
+            </w:pPr>
+            <w:r>
+              <w:t>Cronograma</w:t>
+            </w:r>
+          </w:p>
+        </w:tc>
+        <w:tc>
+          <w:tcPr>
+            <w:tcW w:w="2993" w:type="dxa"/>
+          </w:tcPr>
+          <w:p>
+            <w:pPr>
+              <w:spacing w:afterLines="60" w:after="144" w:line="360" w:lineRule="auto"/>
+            </w:pPr>
+            <w:r>
+              <w:t>Documento em pdf</w:t>
+            </w:r>
+          </w:p>
+        </w:tc>
+        <w:tc>
+          <w:tcPr>
+            <w:tcW w:w="2993" w:type="dxa"/>
+          </w:tcPr>
+          <w:p>
+            <w:pPr>
+              <w:spacing w:afterLines="60" w:after="144" w:line="360" w:lineRule="auto"/>
+            </w:pPr>
+          </w:p>
+        </w:tc>
+      </w:tr>
+      <w:tr>
+        <w:tc>
+          <w:tcPr>
+            <w:tcW w:w="2992" w:type="dxa"/>
+          </w:tcPr>
+          <w:p>
+            <w:pPr>
+              <w:spacing w:afterLines="60" w:after="144" w:line="360" w:lineRule="auto"/>
+            </w:pPr>
+            <w:r>
+              <w:t>Plano de Gerência de Riscos</w:t>
+            </w:r>
+          </w:p>
+        </w:tc>
+        <w:tc>
+          <w:tcPr>
+            <w:tcW w:w="2993" w:type="dxa"/>
+          </w:tcPr>
+          <w:p>
+            <w:pPr>
+              <w:spacing w:afterLines="60" w:after="144" w:line="360" w:lineRule="auto"/>
+            </w:pPr>
+            <w:r>
+              <w:t>Documento em pdf</w:t>
+            </w:r>
+          </w:p>
+        </w:tc>
+        <w:tc>
+          <w:tcPr>
+            <w:tcW w:w="2993" w:type="dxa"/>
+          </w:tcPr>
+          <w:p>
+            <w:pPr>
+              <w:spacing w:afterLines="60" w:after="144" w:line="360" w:lineRule="auto"/>
+            </w:pPr>
+          </w:p>
+        </w:tc>
+      </w:tr>
+      <w:tr>
+        <w:tc>
+          <w:tcPr>
+            <w:tcW w:w="2992" w:type="dxa"/>
+          </w:tcPr>
+          <w:p>
+            <w:pPr>
+              <w:spacing w:afterLines="60" w:after="144" w:line="360" w:lineRule="auto"/>
+            </w:pPr>
+            <w:r>
+              <w:t>Análise de Riscos</w:t>
+            </w:r>
+          </w:p>
+        </w:tc>
+        <w:tc>
+          <w:tcPr>
+            <w:tcW w:w="2993" w:type="dxa"/>
+          </w:tcPr>
+          <w:p>
+            <w:pPr>
+              <w:spacing w:afterLines="60" w:after="144" w:line="360" w:lineRule="auto"/>
+            </w:pPr>
+            <w:r>
+              <w:t>Documento em pdf</w:t>
+            </w:r>
+          </w:p>
+        </w:tc>
+        <w:tc>
+          <w:tcPr>
+            <w:tcW w:w="2993" w:type="dxa"/>
+          </w:tcPr>
+          <w:p>
+            <w:pPr>
+              <w:spacing w:afterLines="60" w:after="144" w:line="360" w:lineRule="auto"/>
+            </w:pPr>
+          </w:p>
+        </w:tc>
+      </w:tr>
+      <w:tr>
+        <w:tc>
+          <w:tcPr>
+            <w:tcW w:w="2992" w:type="dxa"/>
+          </w:tcPr>
+          <w:p>
+            <w:pPr>
+              <w:spacing w:afterLines="60" w:after="144" w:line="360" w:lineRule="auto"/>
+            </w:pPr>
+            <w:r>
+              <w:t>Plano de Gerência de Recursos Humanos</w:t>
+            </w:r>
+          </w:p>
+        </w:tc>
+        <w:tc>
+          <w:tcPr>
+            <w:tcW w:w="2993" w:type="dxa"/>
+          </w:tcPr>
+          <w:p>
+            <w:pPr>
+              <w:spacing w:afterLines="60" w:after="144" w:line="360" w:lineRule="auto"/>
+            </w:pPr>
+            <w:r>
+              <w:t>Documento em pdf</w:t>
+            </w:r>
+          </w:p>
+        </w:tc>
+        <w:tc>
+          <w:tcPr>
+            <w:tcW w:w="2993" w:type="dxa"/>
+          </w:tcPr>
+          <w:p>
+            <w:pPr>
+              <w:spacing w:afterLines="60" w:after="144" w:line="360" w:lineRule="auto"/>
+            </w:pPr>
+          </w:p>
+        </w:tc>
+      </w:tr>
+      <w:tr>
+        <w:tc>
+          <w:tcPr>
+            <w:tcW w:w="2992" w:type="dxa"/>
+          </w:tcPr>
+          <w:p>
+            <w:pPr>
+              <w:spacing w:afterLines="60" w:after="144" w:line="360" w:lineRule="auto"/>
+            </w:pPr>
+            <w:r>
+              <w:t>Termo de Abertura do Projeto</w:t>
+            </w:r>
+          </w:p>
+        </w:tc>
+        <w:tc>
+          <w:tcPr>
+            <w:tcW w:w="2993" w:type="dxa"/>
+          </w:tcPr>
+          <w:p>
+            <w:pPr>
+              <w:spacing w:afterLines="60" w:after="144" w:line="360" w:lineRule="auto"/>
+            </w:pPr>
+            <w:r>
+              <w:t>Documento em pdf</w:t>
+            </w:r>
+          </w:p>
+        </w:tc>
+        <w:tc>
+          <w:tcPr>
+            <w:tcW w:w="2993" w:type="dxa"/>
+          </w:tcPr>
+          <w:p>
+            <w:pPr>
+              <w:spacing w:afterLines="60" w:after="144" w:line="360" w:lineRule="auto"/>
+            </w:pPr>
+          </w:p>
+        </w:tc>
+      </w:tr>
+      <w:tr>
+        <w:tc>
+          <w:tcPr>
+            <w:tcW w:w="2992" w:type="dxa"/>
+          </w:tcPr>
+          <w:p>
+            <w:pPr>
+              <w:spacing w:afterLines="60" w:after="144" w:line="360" w:lineRule="auto"/>
+            </w:pPr>
+            <w:r>
+              <w:t>Plano de Gerenciamento de Escopo</w:t>
+            </w:r>
+          </w:p>
+        </w:tc>
+        <w:tc>
+          <w:tcPr>
+            <w:tcW w:w="2993" w:type="dxa"/>
+          </w:tcPr>
+          <w:p>
+            <w:pPr>
+              <w:spacing w:afterLines="60" w:after="144" w:line="360" w:lineRule="auto"/>
+            </w:pPr>
+            <w:r>
+              <w:t>Documento em pdf</w:t>
+            </w:r>
+          </w:p>
+        </w:tc>
+        <w:tc>
+          <w:tcPr>
+            <w:tcW w:w="2993" w:type="dxa"/>
+          </w:tcPr>
+          <w:p>
+            <w:pPr>
+              <w:spacing w:afterLines="60" w:after="144" w:line="360" w:lineRule="auto"/>
+            </w:pPr>
+          </w:p>
+        </w:tc>
+      </w:tr>
+      <w:tr>
+        <w:tc>
+          <w:tcPr>
+            <w:tcW w:w="2992" w:type="dxa"/>
+          </w:tcPr>
+          <w:p>
+            <w:pPr>
+              <w:spacing w:afterLines="60" w:after="144" w:line="360" w:lineRule="auto"/>
+            </w:pPr>
+            <w:r>
+              <w:t>Plano de Custo</w:t>
+            </w:r>
+          </w:p>
+        </w:tc>
+        <w:tc>
+          <w:tcPr>
+            <w:tcW w:w="2993" w:type="dxa"/>
+          </w:tcPr>
+          <w:p>
+            <w:pPr>
+              <w:spacing w:afterLines="60" w:after="144" w:line="360" w:lineRule="auto"/>
+            </w:pPr>
+            <w:r>
+              <w:t>Documento em pdf</w:t>
+            </w:r>
+          </w:p>
+        </w:tc>
+        <w:tc>
+          <w:tcPr>
+            <w:tcW w:w="2993" w:type="dxa"/>
+          </w:tcPr>
+          <w:p>
+            <w:pPr>
+              <w:spacing w:afterLines="60" w:after="144" w:line="360" w:lineRule="auto"/>
+            </w:pPr>
+          </w:p>
+        </w:tc>
+      </w:tr>
+      <w:tr>
+        <w:tc>
+          <w:tcPr>
+            <w:tcW w:w="2992" w:type="dxa"/>
+          </w:tcPr>
+          <w:p>
+            <w:pPr>
+              <w:spacing w:afterLines="60" w:after="144" w:line="360" w:lineRule="auto"/>
+            </w:pPr>
+            <w:r>
+              <w:t>Plano de Gerencia de Comunicação</w:t>
+            </w:r>
+          </w:p>
+        </w:tc>
+        <w:tc>
+          <w:tcPr>
+            <w:tcW w:w="2993" w:type="dxa"/>
+          </w:tcPr>
+          <w:p>
+            <w:pPr>
+              <w:spacing w:afterLines="60" w:after="144" w:line="360" w:lineRule="auto"/>
+            </w:pPr>
+            <w:r>
+              <w:t>Documento em pdf</w:t>
+            </w:r>
+          </w:p>
+        </w:tc>
+        <w:tc>
+          <w:tcPr>
+            <w:tcW w:w="2993" w:type="dxa"/>
+          </w:tcPr>
+          <w:p>
+            <w:pPr>
+              <w:spacing w:afterLines="60" w:after="144" w:line="360" w:lineRule="auto"/>
+            </w:pPr>
+          </w:p>
+        </w:tc>
+      </w:tr>
+      <w:tr>
+        <w:tc>
+          <w:tcPr>
+            <w:tcW w:w="2992" w:type="dxa"/>
+          </w:tcPr>
+          <w:p>
+            <w:pPr>
+              <w:spacing w:afterLines="60" w:after="144" w:line="360" w:lineRule="auto"/>
+            </w:pPr>
+            <w:r>
+              <w:t>Análise de Viabilidade</w:t>
+            </w:r>
+          </w:p>
+        </w:tc>
+        <w:tc>
+          <w:tcPr>
+            <w:tcW w:w="2993" w:type="dxa"/>
+          </w:tcPr>
+          <w:p>
+            <w:pPr>
+              <w:spacing w:afterLines="60" w:after="144" w:line="360" w:lineRule="auto"/>
+            </w:pPr>
+            <w:r>
+              <w:t>Documento em pdf</w:t>
+            </w:r>
+          </w:p>
+        </w:tc>
+        <w:tc>
+          <w:tcPr>
+            <w:tcW w:w="2993" w:type="dxa"/>
+          </w:tcPr>
+          <w:p>
+            <w:pPr>
+              <w:spacing w:afterLines="60" w:after="144" w:line="360" w:lineRule="auto"/>
+            </w:pPr>
+          </w:p>
+        </w:tc>
+      </w:tr>
+      <w:tr>
+        <w:tc>
+          <w:tcPr>
+            <w:tcW w:w="2992" w:type="dxa"/>
+          </w:tcPr>
+          <w:p>
+            <w:pPr>
+              <w:spacing w:afterLines="60" w:after="144" w:line="360" w:lineRule="auto"/>
+            </w:pPr>
+            <w:r>
+              <w:t>Plano de Gerência de Configuração</w:t>
+            </w:r>
+          </w:p>
+        </w:tc>
+        <w:tc>
+          <w:tcPr>
+            <w:tcW w:w="2993" w:type="dxa"/>
+          </w:tcPr>
+          <w:p>
+            <w:pPr>
+              <w:spacing w:afterLines="60" w:after="144" w:line="360" w:lineRule="auto"/>
+            </w:pPr>
+            <w:r>
+              <w:t>Documento em pdf</w:t>
+            </w:r>
+          </w:p>
+        </w:tc>
+        <w:tc>
+          <w:tcPr>
+            <w:tcW w:w="2993" w:type="dxa"/>
+          </w:tcPr>
+          <w:p>
+            <w:pPr>
+              <w:spacing w:afterLines="60" w:after="144" w:line="360" w:lineRule="auto"/>
+            </w:pPr>
+          </w:p>
+        </w:tc>
+      </w:tr>
+      <w:tr>
+        <w:tc>
+          <w:tcPr>
+            <w:tcW w:w="2992" w:type="dxa"/>
+          </w:tcPr>
+          <w:p>
+            <w:pPr>
+              <w:spacing w:afterLines="60" w:after="144" w:line="360" w:lineRule="auto"/>
+            </w:pPr>
+            <w:r>
+              <w:t>Template de Documentos</w:t>
+            </w:r>
+          </w:p>
+        </w:tc>
+        <w:tc>
+          <w:tcPr>
+            <w:tcW w:w="2993" w:type="dxa"/>
+          </w:tcPr>
+          <w:p>
+            <w:pPr>
+              <w:spacing w:afterLines="60" w:after="144" w:line="360" w:lineRule="auto"/>
+            </w:pPr>
+            <w:r>
+              <w:t>Documento em pdf</w:t>
+            </w:r>
+          </w:p>
+        </w:tc>
+        <w:tc>
+          <w:tcPr>
+            <w:tcW w:w="2993" w:type="dxa"/>
+          </w:tcPr>
+          <w:p>
+            <w:pPr>
+              <w:spacing w:afterLines="60" w:after="144" w:line="360" w:lineRule="auto"/>
+            </w:pPr>
+          </w:p>
+        </w:tc>
+      </w:tr>
+      <w:tr>
+        <w:tc>
+          <w:tcPr>
+            <w:tcW w:w="2992" w:type="dxa"/>
+          </w:tcPr>
+          <w:p>
+            <w:pPr>
+              <w:spacing w:afterLines="60" w:after="144" w:line="360" w:lineRule="auto"/>
+            </w:pPr>
+            <w:r>
+              <w:t>Relatório de Estabelecimento de Baseline</w:t>
+            </w:r>
+          </w:p>
+        </w:tc>
+        <w:tc>
+          <w:tcPr>
+            <w:tcW w:w="2993" w:type="dxa"/>
+          </w:tcPr>
+          <w:p>
+            <w:pPr>
+              <w:spacing w:afterLines="60" w:after="144" w:line="360" w:lineRule="auto"/>
+            </w:pPr>
+            <w:r>
+              <w:t>Documento em pdf</w:t>
+            </w:r>
+          </w:p>
+        </w:tc>
+        <w:tc>
+          <w:tcPr>
+            <w:tcW w:w="2993" w:type="dxa"/>
+          </w:tcPr>
+          <w:p>
+            <w:pPr>
+              <w:spacing w:afterLines="60" w:after="144" w:line="360" w:lineRule="auto"/>
+            </w:pPr>
+          </w:p>
+        </w:tc>
+      </w:tr>
+      <w:tr>
+        <w:tc>
+          <w:tcPr>
+            <w:tcW w:w="2992" w:type="dxa"/>
+          </w:tcPr>
+          <w:p>
+            <w:pPr>
+              <w:spacing w:afterLines="60" w:after="144" w:line="360" w:lineRule="auto"/>
+            </w:pPr>
+            <w:r>
+              <w:t>Planilha de Avaliação MPS BR</w:t>
+            </w:r>
+          </w:p>
+        </w:tc>
+        <w:tc>
+          <w:tcPr>
+            <w:tcW w:w="2993" w:type="dxa"/>
+          </w:tcPr>
+          <w:p>
+            <w:pPr>
+              <w:spacing w:afterLines="60" w:after="144" w:line="360" w:lineRule="auto"/>
+            </w:pPr>
+            <w:r>
+              <w:t>Planilha xlsx</w:t>
+            </w:r>
             <w:bookmarkStart w:id="15" w:name="_GoBack"/>
             <w:bookmarkEnd w:id="15"/>
           </w:p>
         </w:tc>
+        <w:tc>
+          <w:tcPr>
+            <w:tcW w:w="2993" w:type="dxa"/>
+          </w:tcPr>
+          <w:p>
+            <w:pPr>
+              <w:spacing w:afterLines="60" w:after="144" w:line="360" w:lineRule="auto"/>
+            </w:pPr>
+          </w:p>
+        </w:tc>
       </w:tr>
       <w:tr>
         <w:tc>
@@ -7042,7 +7574,7 @@
               <w:spacing w:afterLines="60" w:after="144" w:line="360" w:lineRule="auto"/>
             </w:pPr>
             <w:r>
-              <w:t>Plano de Gerência de Tempo</w:t>
+              <w:t>Projeto Detalhado Web Service</w:t>
             </w:r>
           </w:p>
         </w:tc>
@@ -7080,7 +7612,7 @@
               <w:spacing w:afterLines="60" w:after="144" w:line="360" w:lineRule="auto"/>
             </w:pPr>
             <w:r>
-              <w:t>Cronograma</w:t>
+              <w:t>Análise da Arquitetura</w:t>
             </w:r>
           </w:p>
         </w:tc>
@@ -7118,7 +7650,7 @@
               <w:spacing w:afterLines="60" w:after="144" w:line="360" w:lineRule="auto"/>
             </w:pPr>
             <w:r>
-              <w:t>Plano de Gerência de Riscos</w:t>
+              <w:t>Plano de Teste</w:t>
             </w:r>
           </w:p>
         </w:tc>
@@ -7156,7 +7688,7 @@
               <w:spacing w:afterLines="60" w:after="144" w:line="360" w:lineRule="auto"/>
             </w:pPr>
             <w:r>
-              <w:t>Análise de Riscos</w:t>
+              <w:t>Documento Visão</w:t>
             </w:r>
           </w:p>
         </w:tc>
@@ -7194,7 +7726,7 @@
               <w:spacing w:afterLines="60" w:after="144" w:line="360" w:lineRule="auto"/>
             </w:pPr>
             <w:r>
-              <w:t>Plano de Gerência de Recursos Humanos</w:t>
+              <w:t>Especificação de Casos de Usos</w:t>
             </w:r>
           </w:p>
         </w:tc>
@@ -7232,7 +7764,8 @@
               <w:spacing w:afterLines="60" w:after="144" w:line="360" w:lineRule="auto"/>
             </w:pPr>
             <w:r>
-              <w:t>Termo de Abertura do Projeto</w:t>
+              <w:lastRenderedPageBreak/>
+              <w:t>Documento de Interface</w:t>
             </w:r>
           </w:p>
         </w:tc>
@@ -7270,7 +7803,7 @@
               <w:spacing w:afterLines="60" w:after="144" w:line="360" w:lineRule="auto"/>
             </w:pPr>
             <w:r>
-              <w:t>Plano de Gerenciamento de Escopo</w:t>
+              <w:t>Matriz de Rastreabilidade</w:t>
             </w:r>
           </w:p>
         </w:tc>
@@ -7283,7 +7816,7 @@
               <w:spacing w:afterLines="60" w:after="144" w:line="360" w:lineRule="auto"/>
             </w:pPr>
             <w:r>
-              <w:t>Documento em pdf</w:t>
+              <w:t>Planilha odt</w:t>
             </w:r>
           </w:p>
         </w:tc>
@@ -7307,9 +7840,6 @@
             <w:pPr>
               <w:spacing w:afterLines="60" w:after="144" w:line="360" w:lineRule="auto"/>
             </w:pPr>
-            <w:r>
-              <w:t>Plano de Custo</w:t>
-            </w:r>
           </w:p>
         </w:tc>
         <w:tc>
@@ -7320,9 +7850,6 @@
             <w:pPr>
               <w:spacing w:afterLines="60" w:after="144" w:line="360" w:lineRule="auto"/>
             </w:pPr>
-            <w:r>
-              <w:t>Documento em pdf</w:t>
-            </w:r>
           </w:p>
         </w:tc>
         <w:tc>
@@ -7345,9 +7872,6 @@
             <w:pPr>
               <w:spacing w:afterLines="60" w:after="144" w:line="360" w:lineRule="auto"/>
             </w:pPr>
-            <w:r>
-              <w:t>Plano de Gerencia de Comunicação</w:t>
-            </w:r>
           </w:p>
         </w:tc>
         <w:tc>
@@ -7358,9 +7882,6 @@
             <w:pPr>
               <w:spacing w:afterLines="60" w:after="144" w:line="360" w:lineRule="auto"/>
             </w:pPr>
-            <w:r>
-              <w:t>Documento em pdf</w:t>
-            </w:r>
           </w:p>
         </w:tc>
         <w:tc>
@@ -7383,9 +7904,6 @@
             <w:pPr>
               <w:spacing w:afterLines="60" w:after="144" w:line="360" w:lineRule="auto"/>
             </w:pPr>
-            <w:r>
-              <w:t>Análise de Viabilidade</w:t>
-            </w:r>
           </w:p>
         </w:tc>
         <w:tc>
@@ -7396,9 +7914,6 @@
             <w:pPr>
               <w:spacing w:afterLines="60" w:after="144" w:line="360" w:lineRule="auto"/>
             </w:pPr>
-            <w:r>
-              <w:t>Documento em pdf</w:t>
-            </w:r>
           </w:p>
         </w:tc>
         <w:tc>
@@ -7421,9 +7936,6 @@
             <w:pPr>
               <w:spacing w:afterLines="60" w:after="144" w:line="360" w:lineRule="auto"/>
             </w:pPr>
-            <w:r>
-              <w:t>Plano de Gerência de Configuração</w:t>
-            </w:r>
           </w:p>
         </w:tc>
         <w:tc>
@@ -7434,199 +7946,6 @@
             <w:pPr>
               <w:spacing w:afterLines="60" w:after="144" w:line="360" w:lineRule="auto"/>
             </w:pPr>
-            <w:r>
-              <w:t>Documento em pdf</w:t>
-            </w:r>
-          </w:p>
-        </w:tc>
-        <w:tc>
-          <w:tcPr>
-            <w:tcW w:w="2993" w:type="dxa"/>
-          </w:tcPr>
-          <w:p>
-            <w:pPr>
-              <w:spacing w:afterLines="60" w:after="144" w:line="360" w:lineRule="auto"/>
-            </w:pPr>
-          </w:p>
-        </w:tc>
-      </w:tr>
-      <w:tr>
-        <w:tc>
-          <w:tcPr>
-            <w:tcW w:w="2992" w:type="dxa"/>
-          </w:tcPr>
-          <w:p>
-            <w:pPr>
-              <w:spacing w:afterLines="60" w:after="144" w:line="360" w:lineRule="auto"/>
-            </w:pPr>
-            <w:r>
-              <w:t>Template de Documentos</w:t>
-            </w:r>
-          </w:p>
-        </w:tc>
-        <w:tc>
-          <w:tcPr>
-            <w:tcW w:w="2993" w:type="dxa"/>
-          </w:tcPr>
-          <w:p>
-            <w:pPr>
-              <w:spacing w:afterLines="60" w:after="144" w:line="360" w:lineRule="auto"/>
-            </w:pPr>
-            <w:r>
-              <w:t>Documento em pdf</w:t>
-            </w:r>
-          </w:p>
-        </w:tc>
-        <w:tc>
-          <w:tcPr>
-            <w:tcW w:w="2993" w:type="dxa"/>
-          </w:tcPr>
-          <w:p>
-            <w:pPr>
-              <w:spacing w:afterLines="60" w:after="144" w:line="360" w:lineRule="auto"/>
-            </w:pPr>
-          </w:p>
-        </w:tc>
-      </w:tr>
-      <w:tr>
-        <w:tc>
-          <w:tcPr>
-            <w:tcW w:w="2992" w:type="dxa"/>
-          </w:tcPr>
-          <w:p>
-            <w:pPr>
-              <w:spacing w:afterLines="60" w:after="144" w:line="360" w:lineRule="auto"/>
-            </w:pPr>
-            <w:r>
-              <w:t>Relatório de Estabelecimento de Baseline</w:t>
-            </w:r>
-          </w:p>
-        </w:tc>
-        <w:tc>
-          <w:tcPr>
-            <w:tcW w:w="2993" w:type="dxa"/>
-          </w:tcPr>
-          <w:p>
-            <w:pPr>
-              <w:spacing w:afterLines="60" w:after="144" w:line="360" w:lineRule="auto"/>
-            </w:pPr>
-            <w:r>
-              <w:t>Documento em pdf</w:t>
-            </w:r>
-          </w:p>
-        </w:tc>
-        <w:tc>
-          <w:tcPr>
-            <w:tcW w:w="2993" w:type="dxa"/>
-          </w:tcPr>
-          <w:p>
-            <w:pPr>
-              <w:spacing w:afterLines="60" w:after="144" w:line="360" w:lineRule="auto"/>
-            </w:pPr>
-          </w:p>
-        </w:tc>
-      </w:tr>
-      <w:tr>
-        <w:tc>
-          <w:tcPr>
-            <w:tcW w:w="2992" w:type="dxa"/>
-          </w:tcPr>
-          <w:p>
-            <w:pPr>
-              <w:spacing w:afterLines="60" w:after="144" w:line="360" w:lineRule="auto"/>
-            </w:pPr>
-            <w:r>
-              <w:t>Planilha de Avaliação MPS BR</w:t>
-            </w:r>
-          </w:p>
-        </w:tc>
-        <w:tc>
-          <w:tcPr>
-            <w:tcW w:w="2993" w:type="dxa"/>
-          </w:tcPr>
-          <w:p>
-            <w:pPr>
-              <w:spacing w:afterLines="60" w:after="144" w:line="360" w:lineRule="auto"/>
-            </w:pPr>
-            <w:r>
-              <w:t>Documento em pdf</w:t>
-            </w:r>
-          </w:p>
-        </w:tc>
-        <w:tc>
-          <w:tcPr>
-            <w:tcW w:w="2993" w:type="dxa"/>
-          </w:tcPr>
-          <w:p>
-            <w:pPr>
-              <w:spacing w:afterLines="60" w:after="144" w:line="360" w:lineRule="auto"/>
-            </w:pPr>
-          </w:p>
-        </w:tc>
-      </w:tr>
-      <w:tr>
-        <w:tc>
-          <w:tcPr>
-            <w:tcW w:w="2992" w:type="dxa"/>
-          </w:tcPr>
-          <w:p>
-            <w:pPr>
-              <w:spacing w:afterLines="60" w:after="144" w:line="360" w:lineRule="auto"/>
-            </w:pPr>
-            <w:r>
-              <w:t>Projeto Detalhado Web Service</w:t>
-            </w:r>
-          </w:p>
-        </w:tc>
-        <w:tc>
-          <w:tcPr>
-            <w:tcW w:w="2993" w:type="dxa"/>
-          </w:tcPr>
-          <w:p>
-            <w:pPr>
-              <w:spacing w:afterLines="60" w:after="144" w:line="360" w:lineRule="auto"/>
-            </w:pPr>
-            <w:r>
-              <w:t>Documento em pdf</w:t>
-            </w:r>
-          </w:p>
-        </w:tc>
-        <w:tc>
-          <w:tcPr>
-            <w:tcW w:w="2993" w:type="dxa"/>
-          </w:tcPr>
-          <w:p>
-            <w:pPr>
-              <w:spacing w:afterLines="60" w:after="144" w:line="360" w:lineRule="auto"/>
-            </w:pPr>
-          </w:p>
-        </w:tc>
-      </w:tr>
-      <w:tr>
-        <w:tc>
-          <w:tcPr>
-            <w:tcW w:w="2992" w:type="dxa"/>
-          </w:tcPr>
-          <w:p>
-            <w:pPr>
-              <w:spacing w:afterLines="60" w:after="144" w:line="360" w:lineRule="auto"/>
-            </w:pPr>
-            <w:r>
-              <w:t>Análise da Arquitetura</w:t>
-            </w:r>
-          </w:p>
-        </w:tc>
-        <w:tc>
-          <w:tcPr>
-            <w:tcW w:w="2993" w:type="dxa"/>
-          </w:tcPr>
-          <w:p>
-            <w:pPr>
-              <w:spacing w:afterLines="60" w:after="144" w:line="360" w:lineRule="auto"/>
-            </w:pPr>
-            <w:r>
-              <w:t>Documento em pdf</w:t>
-            </w:r>
           </w:p>
         </w:tc>
         <w:tc>
@@ -7694,7 +8013,6 @@
         <w:ind w:firstLine="696"/>
       </w:pPr>
       <w:r>
-        <w:lastRenderedPageBreak/>
         <w:t>Somente o gestor da configuração terá acesso a edição destas pastas, sendo responsável pela criação das baselines e por controlar as mudanças nas mesmas.</w:t>
       </w:r>
     </w:p>
@@ -8001,6 +8319,7 @@
           <w:sz w:val="32"/>
           <w:szCs w:val="32"/>
         </w:rPr>
+        <w:lastRenderedPageBreak/>
         <w:t>9.1 Ferramentas</w:t>
       </w:r>
       <w:bookmarkEnd w:id="18"/>
@@ -8544,7 +8863,6 @@
               <w:spacing w:line="240" w:lineRule="auto"/>
             </w:pPr>
             <w:r>
-              <w:lastRenderedPageBreak/>
               <w:t>Gerenciador de artefatos</w:t>
             </w:r>
           </w:p>
@@ -9024,6 +9342,7 @@
         <w:rPr>
           <w:b/>
         </w:rPr>
+        <w:lastRenderedPageBreak/>
         <w:tab/>
       </w:r>
       <w:r>
@@ -9148,7 +9467,6 @@
           <w:sz w:val="32"/>
           <w:szCs w:val="32"/>
         </w:rPr>
-        <w:lastRenderedPageBreak/>
         <w:t>10.4 Implementar Mudança em Baseline</w:t>
       </w:r>
       <w:bookmarkEnd w:id="25"/>
@@ -9317,6 +9635,7 @@
         <w:docPartUnique/>
       </w:docPartObj>
     </w:sdtPr>
+    <w:sdtEndPr/>
     <w:sdtContent>
       <w:p>
         <w:pPr>
@@ -9336,7 +9655,7 @@
           <w:rPr>
             <w:noProof/>
           </w:rPr>
-          <w:t>15</w:t>
+          <w:t>14</w:t>
         </w:r>
         <w:r>
           <w:rPr>
@@ -12962,7 +13281,7 @@
 </file>
 
 <file path=customXml/itemProps1.xml><?xml version="1.0" encoding="utf-8"?>
-<ds:datastoreItem xmlns:ds="http://schemas.openxmlformats.org/officeDocument/2006/customXml" ds:itemID="{44D2FD96-AA2C-4ED2-AB2E-DF3ACAC8139D}">
+<ds:datastoreItem xmlns:ds="http://schemas.openxmlformats.org/officeDocument/2006/customXml" ds:itemID="{304BA2B3-CD9B-4ED4-95AC-ADB40CFA3F09}">
   <ds:schemaRefs>
     <ds:schemaRef ds:uri="http://schemas.openxmlformats.org/officeDocument/2006/bibliography"/>
   </ds:schemaRefs>

</xml_diff>